<commit_message>
finished new version (sequences appear in console)
</commit_message>
<xml_diff>
--- a/info/21.7 שינויים מרוכזים אחרי הפיילוט.docx
+++ b/info/21.7 שינויים מרוכזים אחרי הפיילוט.docx
@@ -1,10 +1,10 @@
 
 <file path=word/document.xml><?xml version="1.0" encoding="utf-8"?>
-<w:document xmlns:wpc="http://schemas.microsoft.com/office/word/2010/wordprocessingCanvas" xmlns:cx="http://schemas.microsoft.com/office/drawing/2014/chartex" xmlns:cx1="http://schemas.microsoft.com/office/drawing/2015/9/8/chartex" xmlns:cx2="http://schemas.microsoft.com/office/drawing/2015/10/21/chartex" xmlns:cx3="http://schemas.microsoft.com/office/drawing/2016/5/9/chartex" xmlns:cx4="http://schemas.microsoft.com/office/drawing/2016/5/10/chartex" xmlns:cx5="http://schemas.microsoft.com/office/drawing/2016/5/11/chartex" xmlns:cx6="http://schemas.microsoft.com/office/drawing/2016/5/12/chartex" xmlns:cx7="http://schemas.microsoft.com/office/drawing/2016/5/13/chartex" xmlns:cx8="http://schemas.microsoft.com/office/drawing/2016/5/14/chartex" xmlns:mc="http://schemas.openxmlformats.org/markup-compatibility/2006" xmlns:aink="http://schemas.microsoft.com/office/drawing/2016/ink" xmlns:am3d="http://schemas.microsoft.com/office/drawing/2017/model3d" xmlns:o="urn:schemas-microsoft-com:office:office" xmlns:r="http://schemas.openxmlformats.org/officeDocument/2006/relationships" xmlns:m="http://schemas.openxmlformats.org/officeDocument/2006/math" xmlns:v="urn:schemas-microsoft-com:vml" xmlns:wp14="http://schemas.microsoft.com/office/word/2010/wordprocessingDrawing" xmlns:wp="http://schemas.openxmlformats.org/drawingml/2006/wordprocessingDrawing" xmlns:w10="urn:schemas-microsoft-com:office:word" xmlns:w="http://schemas.openxmlformats.org/wordprocessingml/2006/main" xmlns:w14="http://schemas.microsoft.com/office/word/2010/wordml" xmlns:w15="http://schemas.microsoft.com/office/word/2012/wordml" xmlns:w16cex="http://schemas.microsoft.com/office/word/2018/wordml/cex" xmlns:w16cid="http://schemas.microsoft.com/office/word/2016/wordml/cid" xmlns:w16="http://schemas.microsoft.com/office/word/2018/wordml" xmlns:w16se="http://schemas.microsoft.com/office/word/2015/wordml/symex" xmlns:wpg="http://schemas.microsoft.com/office/word/2010/wordprocessingGroup" xmlns:wpi="http://schemas.microsoft.com/office/word/2010/wordprocessingInk" xmlns:wne="http://schemas.microsoft.com/office/word/2006/wordml" xmlns:wps="http://schemas.microsoft.com/office/word/2010/wordprocessingShape" mc:Ignorable="w14 w15 w16se w16cid w16 w16cex wp14">
+<w:document xmlns:wpc="http://schemas.microsoft.com/office/word/2010/wordprocessingCanvas" xmlns:cx="http://schemas.microsoft.com/office/drawing/2014/chartex" xmlns:cx1="http://schemas.microsoft.com/office/drawing/2015/9/8/chartex" xmlns:cx2="http://schemas.microsoft.com/office/drawing/2015/10/21/chartex" xmlns:cx3="http://schemas.microsoft.com/office/drawing/2016/5/9/chartex" xmlns:cx4="http://schemas.microsoft.com/office/drawing/2016/5/10/chartex" xmlns:cx5="http://schemas.microsoft.com/office/drawing/2016/5/11/chartex" xmlns:cx6="http://schemas.microsoft.com/office/drawing/2016/5/12/chartex" xmlns:cx7="http://schemas.microsoft.com/office/drawing/2016/5/13/chartex" xmlns:cx8="http://schemas.microsoft.com/office/drawing/2016/5/14/chartex" xmlns:mc="http://schemas.openxmlformats.org/markup-compatibility/2006" xmlns:aink="http://schemas.microsoft.com/office/drawing/2016/ink" xmlns:am3d="http://schemas.microsoft.com/office/drawing/2017/model3d" xmlns:o="urn:schemas-microsoft-com:office:office" xmlns:r="http://schemas.openxmlformats.org/officeDocument/2006/relationships" xmlns:m="http://schemas.openxmlformats.org/officeDocument/2006/math" xmlns:v="urn:schemas-microsoft-com:vml" xmlns:wp14="http://schemas.microsoft.com/office/word/2010/wordprocessingDrawing" xmlns:wp="http://schemas.openxmlformats.org/drawingml/2006/wordprocessingDrawing" xmlns:w10="urn:schemas-microsoft-com:office:word" xmlns:w="http://schemas.openxmlformats.org/wordprocessingml/2006/main" xmlns:w14="http://schemas.microsoft.com/office/word/2010/wordml" xmlns:w15="http://schemas.microsoft.com/office/word/2012/wordml" xmlns:w16cid="http://schemas.microsoft.com/office/word/2016/wordml/cid" xmlns:w16se="http://schemas.microsoft.com/office/word/2015/wordml/symex" xmlns:wpg="http://schemas.microsoft.com/office/word/2010/wordprocessingGroup" xmlns:wpi="http://schemas.microsoft.com/office/word/2010/wordprocessingInk" xmlns:wne="http://schemas.microsoft.com/office/word/2006/wordml" xmlns:wps="http://schemas.microsoft.com/office/word/2010/wordprocessingShape" mc:Ignorable="w14 w15 w16se w16cid wp14">
   <w:body>
     <w:p>
       <w:pPr>
-        <w:pStyle w:val="1"/>
+        <w:pStyle w:val="Heading1"/>
         <w:rPr>
           <w:rtl/>
         </w:rPr>
@@ -18,7 +18,7 @@
     </w:p>
     <w:p>
       <w:pPr>
-        <w:pStyle w:val="2"/>
+        <w:pStyle w:val="Heading2"/>
         <w:rPr>
           <w:rtl/>
         </w:rPr>
@@ -33,7 +33,7 @@
     </w:p>
     <w:p>
       <w:pPr>
-        <w:pStyle w:val="a3"/>
+        <w:pStyle w:val="ListParagraph"/>
         <w:numPr>
           <w:ilvl w:val="0"/>
           <w:numId w:val="7"/>
@@ -53,12 +53,32 @@
           <w:szCs w:val="24"/>
           <w:rtl/>
         </w:rPr>
-        <w:t>לוודא עם טל שהרנדומיזציה תקינה</w:t>
-      </w:r>
-    </w:p>
-    <w:p>
-      <w:pPr>
-        <w:pStyle w:val="a3"/>
+        <w:t xml:space="preserve">לוודא עם טל </w:t>
+      </w:r>
+      <w:proofErr w:type="spellStart"/>
+      <w:r>
+        <w:rPr>
+          <w:rFonts w:ascii="David" w:hAnsi="David" w:cs="David"/>
+          <w:sz w:val="24"/>
+          <w:szCs w:val="24"/>
+          <w:rtl/>
+        </w:rPr>
+        <w:t>שהרנדומיזציה</w:t>
+      </w:r>
+      <w:proofErr w:type="spellEnd"/>
+      <w:r>
+        <w:rPr>
+          <w:rFonts w:ascii="David" w:hAnsi="David" w:cs="David"/>
+          <w:sz w:val="24"/>
+          <w:szCs w:val="24"/>
+          <w:rtl/>
+        </w:rPr>
+        <w:t xml:space="preserve"> תקינה</w:t>
+      </w:r>
+    </w:p>
+    <w:p>
+      <w:pPr>
+        <w:pStyle w:val="ListParagraph"/>
         <w:numPr>
           <w:ilvl w:val="0"/>
           <w:numId w:val="7"/>
@@ -119,7 +139,7 @@
     </w:p>
     <w:p>
       <w:pPr>
-        <w:pStyle w:val="a3"/>
+        <w:pStyle w:val="ListParagraph"/>
         <w:numPr>
           <w:ilvl w:val="0"/>
           <w:numId w:val="7"/>
@@ -159,15 +179,27 @@
         </w:rPr>
         <w:t xml:space="preserve"> כולל שינויי מספרי הקלטות" מופיעים כל המסכים המעודכנים, כולל גם את השינויים וגם את הדברים שנשארו זהים. השינויים בו מסומנים </w:t>
       </w:r>
-      <w:r>
-        <w:rPr>
-          <w:rFonts w:ascii="David" w:hAnsi="David" w:cs="David" w:hint="cs"/>
-          <w:sz w:val="24"/>
-          <w:szCs w:val="24"/>
-          <w:highlight w:val="cyan"/>
-          <w:rtl/>
-        </w:rPr>
-        <w:t>במארקר כחול</w:t>
+      <w:proofErr w:type="spellStart"/>
+      <w:r>
+        <w:rPr>
+          <w:rFonts w:ascii="David" w:hAnsi="David" w:cs="David" w:hint="cs"/>
+          <w:sz w:val="24"/>
+          <w:szCs w:val="24"/>
+          <w:highlight w:val="cyan"/>
+          <w:rtl/>
+        </w:rPr>
+        <w:t>במארקר</w:t>
+      </w:r>
+      <w:proofErr w:type="spellEnd"/>
+      <w:r>
+        <w:rPr>
+          <w:rFonts w:ascii="David" w:hAnsi="David" w:cs="David" w:hint="cs"/>
+          <w:sz w:val="24"/>
+          <w:szCs w:val="24"/>
+          <w:highlight w:val="cyan"/>
+          <w:rtl/>
+        </w:rPr>
+        <w:t xml:space="preserve"> כחול</w:t>
       </w:r>
       <w:r>
         <w:rPr>
@@ -181,7 +213,7 @@
     </w:p>
     <w:p>
       <w:pPr>
-        <w:pStyle w:val="2"/>
+        <w:pStyle w:val="Heading2"/>
         <w:rPr>
           <w:rtl/>
         </w:rPr>
@@ -195,7 +227,7 @@
     </w:p>
     <w:p>
       <w:pPr>
-        <w:pStyle w:val="a3"/>
+        <w:pStyle w:val="ListParagraph"/>
         <w:numPr>
           <w:ilvl w:val="0"/>
           <w:numId w:val="1"/>
@@ -221,7 +253,7 @@
     </w:p>
     <w:p>
       <w:pPr>
-        <w:pStyle w:val="a3"/>
+        <w:pStyle w:val="ListParagraph"/>
         <w:numPr>
           <w:ilvl w:val="0"/>
           <w:numId w:val="1"/>
@@ -245,7 +277,7 @@
     </w:p>
     <w:p>
       <w:pPr>
-        <w:pStyle w:val="a3"/>
+        <w:pStyle w:val="ListParagraph"/>
         <w:spacing w:line="360" w:lineRule="auto"/>
         <w:rPr>
           <w:rFonts w:ascii="David" w:hAnsi="David" w:cs="David"/>
@@ -278,7 +310,27 @@
           <w:szCs w:val="24"/>
           <w:rtl/>
         </w:rPr>
-        <w:t xml:space="preserve"> 4 אקורדים, 4 טרנס', כל טרנספוזיציה תושמע בסאונד פסנתר/גיטרה באקראי, תת מבחן </w:t>
+        <w:t xml:space="preserve"> 4 אקורדים, 4 טרנס', כל </w:t>
+      </w:r>
+      <w:proofErr w:type="spellStart"/>
+      <w:r>
+        <w:rPr>
+          <w:rFonts w:ascii="David" w:hAnsi="David" w:cs="David" w:hint="cs"/>
+          <w:sz w:val="24"/>
+          <w:szCs w:val="24"/>
+          <w:rtl/>
+        </w:rPr>
+        <w:t>טרנספוזיציה</w:t>
+      </w:r>
+      <w:proofErr w:type="spellEnd"/>
+      <w:r>
+        <w:rPr>
+          <w:rFonts w:ascii="David" w:hAnsi="David" w:cs="David" w:hint="cs"/>
+          <w:sz w:val="24"/>
+          <w:szCs w:val="24"/>
+          <w:rtl/>
+        </w:rPr>
+        <w:t xml:space="preserve"> תושמע בסאונד פסנתר/גיטרה באקראי, תת מבחן </w:t>
       </w:r>
       <w:r>
         <w:rPr>
@@ -341,7 +393,27 @@
           <w:szCs w:val="24"/>
           <w:rtl/>
         </w:rPr>
-        <w:t xml:space="preserve"> 4 אקורדים, 4 צמדים, 4 טרנס', כל צמד יושמע בטרנספוזיציה אחרת ובסאונד אחר אקראי</w:t>
+        <w:t xml:space="preserve"> 4 אקורדים, 4 צמדים, 4 טרנס', כל צמד יושמע </w:t>
+      </w:r>
+      <w:proofErr w:type="spellStart"/>
+      <w:r>
+        <w:rPr>
+          <w:rFonts w:ascii="David" w:hAnsi="David" w:cs="David" w:hint="cs"/>
+          <w:sz w:val="24"/>
+          <w:szCs w:val="24"/>
+          <w:rtl/>
+        </w:rPr>
+        <w:t>בטרנספוזיציה</w:t>
+      </w:r>
+      <w:proofErr w:type="spellEnd"/>
+      <w:r>
+        <w:rPr>
+          <w:rFonts w:ascii="David" w:hAnsi="David" w:cs="David" w:hint="cs"/>
+          <w:sz w:val="24"/>
+          <w:szCs w:val="24"/>
+          <w:rtl/>
+        </w:rPr>
+        <w:t xml:space="preserve"> אחרת ובסאונד אחר אקראי</w:t>
       </w:r>
       <w:r>
         <w:rPr>
@@ -389,12 +461,34 @@
           <w:highlight w:val="yellow"/>
           <w:rtl/>
         </w:rPr>
-        <w:t xml:space="preserve"> כך ששני הסאונדים יושמעו ב-50 50.</w:t>
-      </w:r>
-    </w:p>
-    <w:p>
-      <w:pPr>
-        <w:pStyle w:val="a3"/>
+        <w:t xml:space="preserve"> כך ששני </w:t>
+      </w:r>
+      <w:proofErr w:type="spellStart"/>
+      <w:r>
+        <w:rPr>
+          <w:rFonts w:ascii="David" w:hAnsi="David" w:cs="David" w:hint="cs"/>
+          <w:sz w:val="24"/>
+          <w:szCs w:val="24"/>
+          <w:highlight w:val="yellow"/>
+          <w:rtl/>
+        </w:rPr>
+        <w:t>הסאונדים</w:t>
+      </w:r>
+      <w:proofErr w:type="spellEnd"/>
+      <w:r>
+        <w:rPr>
+          <w:rFonts w:ascii="David" w:hAnsi="David" w:cs="David" w:hint="cs"/>
+          <w:sz w:val="24"/>
+          <w:szCs w:val="24"/>
+          <w:highlight w:val="yellow"/>
+          <w:rtl/>
+        </w:rPr>
+        <w:t xml:space="preserve"> יושמעו ב-50 50.</w:t>
+      </w:r>
+    </w:p>
+    <w:p>
+      <w:pPr>
+        <w:pStyle w:val="ListParagraph"/>
         <w:numPr>
           <w:ilvl w:val="0"/>
           <w:numId w:val="1"/>
@@ -463,7 +557,7 @@
     </w:p>
     <w:p>
       <w:pPr>
-        <w:pStyle w:val="a3"/>
+        <w:pStyle w:val="ListParagraph"/>
         <w:numPr>
           <w:ilvl w:val="0"/>
           <w:numId w:val="1"/>
@@ -505,7 +599,7 @@
     </w:p>
     <w:p>
       <w:pPr>
-        <w:pStyle w:val="a3"/>
+        <w:pStyle w:val="ListParagraph"/>
         <w:spacing w:line="360" w:lineRule="auto"/>
         <w:rPr>
           <w:rFonts w:ascii="David" w:hAnsi="David" w:cs="David"/>
@@ -579,7 +673,7 @@
     </w:p>
     <w:p>
       <w:pPr>
-        <w:pStyle w:val="a3"/>
+        <w:pStyle w:val="ListParagraph"/>
         <w:numPr>
           <w:ilvl w:val="0"/>
           <w:numId w:val="1"/>
@@ -621,7 +715,7 @@
     </w:p>
     <w:p>
       <w:pPr>
-        <w:pStyle w:val="a3"/>
+        <w:pStyle w:val="ListParagraph"/>
         <w:numPr>
           <w:ilvl w:val="0"/>
           <w:numId w:val="1"/>
@@ -663,7 +757,7 @@
     </w:p>
     <w:p>
       <w:pPr>
-        <w:pStyle w:val="a3"/>
+        <w:pStyle w:val="ListParagraph"/>
         <w:numPr>
           <w:ilvl w:val="0"/>
           <w:numId w:val="1"/>
@@ -696,7 +790,7 @@
     </w:p>
     <w:p>
       <w:pPr>
-        <w:pStyle w:val="2"/>
+        <w:pStyle w:val="Heading2"/>
         <w:rPr>
           <w:rtl/>
         </w:rPr>
@@ -712,7 +806,7 @@
     </w:p>
     <w:p>
       <w:pPr>
-        <w:pStyle w:val="a3"/>
+        <w:pStyle w:val="ListParagraph"/>
         <w:numPr>
           <w:ilvl w:val="0"/>
           <w:numId w:val="2"/>
@@ -726,6 +820,14 @@
       </w:pPr>
       <w:r>
         <w:rPr>
+          <w:rFonts w:ascii="David" w:hAnsi="David" w:cs="David"/>
+          <w:sz w:val="24"/>
+          <w:szCs w:val="24"/>
+        </w:rPr>
+        <w:t>V</w:t>
+      </w:r>
+      <w:r>
+        <w:rPr>
           <w:rFonts w:ascii="David" w:hAnsi="David" w:cs="David" w:hint="cs"/>
           <w:sz w:val="24"/>
           <w:szCs w:val="24"/>
@@ -736,7 +838,7 @@
     </w:p>
     <w:p>
       <w:pPr>
-        <w:pStyle w:val="a3"/>
+        <w:pStyle w:val="ListParagraph"/>
         <w:spacing w:line="360" w:lineRule="auto"/>
         <w:rPr>
           <w:rFonts w:ascii="David" w:hAnsi="David" w:cs="David"/>
@@ -800,7 +902,7 @@
     </w:p>
     <w:p>
       <w:pPr>
-        <w:pStyle w:val="a3"/>
+        <w:pStyle w:val="ListParagraph"/>
         <w:spacing w:line="360" w:lineRule="auto"/>
         <w:rPr>
           <w:rFonts w:ascii="David" w:hAnsi="David" w:cs="David"/>
@@ -856,7 +958,7 @@
     </w:p>
     <w:p>
       <w:pPr>
-        <w:pStyle w:val="a3"/>
+        <w:pStyle w:val="ListParagraph"/>
         <w:numPr>
           <w:ilvl w:val="0"/>
           <w:numId w:val="2"/>
@@ -870,6 +972,14 @@
       </w:pPr>
       <w:r>
         <w:rPr>
+          <w:rFonts w:ascii="David" w:hAnsi="David" w:cs="David"/>
+          <w:sz w:val="24"/>
+          <w:szCs w:val="24"/>
+        </w:rPr>
+        <w:t>V</w:t>
+      </w:r>
+      <w:r>
+        <w:rPr>
           <w:rFonts w:ascii="David" w:hAnsi="David" w:cs="David" w:hint="cs"/>
           <w:sz w:val="24"/>
           <w:szCs w:val="24"/>
@@ -916,7 +1026,7 @@
     </w:p>
     <w:p>
       <w:pPr>
-        <w:pStyle w:val="a3"/>
+        <w:pStyle w:val="ListParagraph"/>
         <w:spacing w:line="360" w:lineRule="auto"/>
         <w:rPr>
           <w:rFonts w:ascii="David" w:hAnsi="David" w:cs="David"/>
@@ -972,7 +1082,7 @@
     </w:p>
     <w:p>
       <w:pPr>
-        <w:pStyle w:val="a3"/>
+        <w:pStyle w:val="ListParagraph"/>
         <w:numPr>
           <w:ilvl w:val="0"/>
           <w:numId w:val="2"/>
@@ -986,6 +1096,14 @@
       </w:pPr>
       <w:r>
         <w:rPr>
+          <w:rFonts w:ascii="David" w:hAnsi="David" w:cs="David"/>
+          <w:sz w:val="24"/>
+          <w:szCs w:val="24"/>
+        </w:rPr>
+        <w:t>V</w:t>
+      </w:r>
+      <w:r>
+        <w:rPr>
           <w:rFonts w:ascii="David" w:hAnsi="David" w:cs="David" w:hint="cs"/>
           <w:sz w:val="24"/>
           <w:szCs w:val="24"/>
@@ -1023,24 +1141,35 @@
     </w:p>
     <w:p>
       <w:pPr>
-        <w:pStyle w:val="a3"/>
-        <w:spacing w:line="360" w:lineRule="auto"/>
-        <w:rPr>
-          <w:rFonts w:ascii="David" w:hAnsi="David" w:cs="David"/>
-          <w:sz w:val="24"/>
-          <w:szCs w:val="24"/>
-          <w:rtl/>
-        </w:rPr>
-      </w:pPr>
-      <w:r>
-        <w:rPr>
-          <w:rFonts w:ascii="David" w:hAnsi="David" w:cs="David"/>
-          <w:sz w:val="24"/>
-          <w:szCs w:val="24"/>
-          <w:rtl/>
-        </w:rPr>
-        <w:t>שימו לב כי הקטעים חוזרים על עצמם מספר רב של פעמים, בכדי לאפשר לכם למידה מעמיקה. נסו להאזין היטב בכל אחת מן ההשמעות</w:t>
-      </w:r>
+        <w:pStyle w:val="ListParagraph"/>
+        <w:spacing w:line="360" w:lineRule="auto"/>
+        <w:rPr>
+          <w:rFonts w:ascii="David" w:hAnsi="David" w:cs="David"/>
+          <w:sz w:val="24"/>
+          <w:szCs w:val="24"/>
+          <w:rtl/>
+        </w:rPr>
+      </w:pPr>
+      <w:r>
+        <w:rPr>
+          <w:rFonts w:ascii="David" w:hAnsi="David" w:cs="David"/>
+          <w:sz w:val="24"/>
+          <w:szCs w:val="24"/>
+          <w:rtl/>
+        </w:rPr>
+        <w:t xml:space="preserve">שימו לב כי הקטעים חוזרים על עצמם מספר רב של פעמים, בכדי לאפשר לכם למידה מעמיקה. נסו להאזין היטב בכל אחת מן </w:t>
+      </w:r>
+      <w:proofErr w:type="spellStart"/>
+      <w:r>
+        <w:rPr>
+          <w:rFonts w:ascii="David" w:hAnsi="David" w:cs="David"/>
+          <w:sz w:val="24"/>
+          <w:szCs w:val="24"/>
+          <w:rtl/>
+        </w:rPr>
+        <w:t>ההשמעות</w:t>
+      </w:r>
+      <w:proofErr w:type="spellEnd"/>
       <w:r>
         <w:rPr>
           <w:rFonts w:ascii="David" w:hAnsi="David" w:cs="David" w:hint="cs"/>
@@ -1053,7 +1182,7 @@
     </w:p>
     <w:p>
       <w:pPr>
-        <w:pStyle w:val="a3"/>
+        <w:pStyle w:val="ListParagraph"/>
         <w:spacing w:line="360" w:lineRule="auto"/>
         <w:rPr>
           <w:rFonts w:ascii="David" w:hAnsi="David" w:cs="David"/>
@@ -1091,7 +1220,7 @@
     </w:p>
     <w:p>
       <w:pPr>
-        <w:pStyle w:val="a3"/>
+        <w:pStyle w:val="ListParagraph"/>
         <w:numPr>
           <w:ilvl w:val="0"/>
           <w:numId w:val="2"/>
@@ -1105,6 +1234,15 @@
       </w:pPr>
       <w:r>
         <w:rPr>
+          <w:rFonts w:ascii="David" w:hAnsi="David" w:cs="David"/>
+          <w:sz w:val="24"/>
+          <w:szCs w:val="24"/>
+          <w:highlight w:val="cyan"/>
+        </w:rPr>
+        <w:t>V</w:t>
+      </w:r>
+      <w:r>
+        <w:rPr>
           <w:rFonts w:ascii="David" w:hAnsi="David" w:cs="David" w:hint="cs"/>
           <w:sz w:val="24"/>
           <w:szCs w:val="24"/>
@@ -1125,7 +1263,7 @@
     </w:p>
     <w:p>
       <w:pPr>
-        <w:pStyle w:val="a3"/>
+        <w:pStyle w:val="ListParagraph"/>
         <w:numPr>
           <w:ilvl w:val="0"/>
           <w:numId w:val="2"/>
@@ -1140,6 +1278,15 @@
       </w:pPr>
       <w:r>
         <w:rPr>
+          <w:rFonts w:ascii="David" w:hAnsi="David" w:cs="David"/>
+          <w:sz w:val="24"/>
+          <w:szCs w:val="24"/>
+          <w:highlight w:val="cyan"/>
+        </w:rPr>
+        <w:t>V</w:t>
+      </w:r>
+      <w:r>
+        <w:rPr>
           <w:rFonts w:ascii="David" w:hAnsi="David" w:cs="David" w:hint="cs"/>
           <w:sz w:val="24"/>
           <w:szCs w:val="24"/>
@@ -1151,7 +1298,7 @@
     </w:p>
     <w:p>
       <w:pPr>
-        <w:pStyle w:val="a3"/>
+        <w:pStyle w:val="ListParagraph"/>
         <w:spacing w:line="360" w:lineRule="auto"/>
         <w:rPr>
           <w:rFonts w:ascii="David" w:hAnsi="David" w:cs="David"/>
@@ -1413,12 +1560,28 @@
           <w:rFonts w:ascii="David" w:hAnsi="David" w:hint="cs"/>
           <w:rtl/>
         </w:rPr>
-        <w:t>מסך תרגול חלק ב'+ג'</w:t>
-      </w:r>
-    </w:p>
-    <w:p>
-      <w:pPr>
-        <w:pStyle w:val="a3"/>
+        <w:t xml:space="preserve">מסך תרגול חלק </w:t>
+      </w:r>
+      <w:proofErr w:type="spellStart"/>
+      <w:r>
+        <w:rPr>
+          <w:rFonts w:ascii="David" w:hAnsi="David" w:hint="cs"/>
+          <w:rtl/>
+        </w:rPr>
+        <w:t>ב'+ג</w:t>
+      </w:r>
+      <w:proofErr w:type="spellEnd"/>
+      <w:r>
+        <w:rPr>
+          <w:rFonts w:ascii="David" w:hAnsi="David" w:hint="cs"/>
+          <w:rtl/>
+        </w:rPr>
+        <w:t>'</w:t>
+      </w:r>
+    </w:p>
+    <w:p>
+      <w:pPr>
+        <w:pStyle w:val="ListParagraph"/>
         <w:numPr>
           <w:ilvl w:val="0"/>
           <w:numId w:val="2"/>
@@ -1433,6 +1596,14 @@
       </w:pPr>
       <w:r>
         <w:rPr>
+          <w:rFonts w:ascii="David" w:hAnsi="David" w:cs="David"/>
+          <w:sz w:val="24"/>
+          <w:szCs w:val="24"/>
+        </w:rPr>
+        <w:t>V</w:t>
+      </w:r>
+      <w:r>
+        <w:rPr>
           <w:rFonts w:ascii="David" w:hAnsi="David" w:cs="David" w:hint="cs"/>
           <w:sz w:val="24"/>
           <w:szCs w:val="24"/>
@@ -1461,7 +1632,7 @@
     </w:p>
     <w:p>
       <w:pPr>
-        <w:pStyle w:val="a3"/>
+        <w:pStyle w:val="ListParagraph"/>
         <w:spacing w:line="360" w:lineRule="auto"/>
         <w:ind w:left="714"/>
         <w:rPr>
@@ -1518,7 +1689,7 @@
     </w:p>
     <w:p>
       <w:pPr>
-        <w:pStyle w:val="a3"/>
+        <w:pStyle w:val="ListParagraph"/>
         <w:numPr>
           <w:ilvl w:val="0"/>
           <w:numId w:val="2"/>
@@ -1533,6 +1704,14 @@
       </w:pPr>
       <w:r>
         <w:rPr>
+          <w:rFonts w:ascii="David" w:hAnsi="David" w:cs="David"/>
+          <w:sz w:val="24"/>
+          <w:szCs w:val="24"/>
+        </w:rPr>
+        <w:t>V</w:t>
+      </w:r>
+      <w:r>
+        <w:rPr>
           <w:rFonts w:ascii="David" w:hAnsi="David" w:cs="David" w:hint="cs"/>
           <w:sz w:val="24"/>
           <w:szCs w:val="24"/>
@@ -1585,7 +1764,7 @@
     </w:p>
     <w:p>
       <w:pPr>
-        <w:pStyle w:val="a3"/>
+        <w:pStyle w:val="ListParagraph"/>
         <w:spacing w:line="360" w:lineRule="auto"/>
         <w:ind w:left="714"/>
         <w:rPr>
@@ -1634,7 +1813,7 @@
     </w:p>
     <w:p>
       <w:pPr>
-        <w:pStyle w:val="a3"/>
+        <w:pStyle w:val="ListParagraph"/>
         <w:spacing w:line="360" w:lineRule="auto"/>
         <w:ind w:left="714"/>
         <w:rPr>
@@ -1656,7 +1835,7 @@
     </w:p>
     <w:p>
       <w:pPr>
-        <w:pStyle w:val="a3"/>
+        <w:pStyle w:val="ListParagraph"/>
         <w:spacing w:line="360" w:lineRule="auto"/>
         <w:ind w:left="714"/>
         <w:rPr>
@@ -1687,7 +1866,7 @@
     </w:p>
     <w:p>
       <w:pPr>
-        <w:pStyle w:val="a3"/>
+        <w:pStyle w:val="ListParagraph"/>
         <w:spacing w:line="360" w:lineRule="auto"/>
         <w:ind w:left="714"/>
         <w:rPr>
@@ -1745,7 +1924,7 @@
     </w:p>
     <w:p>
       <w:pPr>
-        <w:pStyle w:val="a3"/>
+        <w:pStyle w:val="ListParagraph"/>
         <w:numPr>
           <w:ilvl w:val="0"/>
           <w:numId w:val="2"/>
@@ -1760,19 +1939,28 @@
       </w:pPr>
       <w:r>
         <w:rPr>
-          <w:rFonts w:ascii="David" w:hAnsi="David" w:cs="David" w:hint="cs"/>
-          <w:sz w:val="24"/>
-          <w:szCs w:val="24"/>
-          <w:highlight w:val="cyan"/>
-          <w:rtl/>
+          <w:rFonts w:ascii="David" w:hAnsi="David" w:cs="David"/>
+          <w:sz w:val="24"/>
+          <w:szCs w:val="24"/>
+          <w:highlight w:val="cyan"/>
         </w:rPr>
         <w:lastRenderedPageBreak/>
+        <w:t>V</w:t>
+      </w:r>
+      <w:r>
+        <w:rPr>
+          <w:rFonts w:ascii="David" w:hAnsi="David" w:cs="David" w:hint="cs"/>
+          <w:sz w:val="24"/>
+          <w:szCs w:val="24"/>
+          <w:highlight w:val="cyan"/>
+          <w:rtl/>
+        </w:rPr>
         <w:t>מחלקים את כמות האקורדים בתרגול בחצי</w:t>
       </w:r>
     </w:p>
     <w:p>
       <w:pPr>
-        <w:pStyle w:val="a3"/>
+        <w:pStyle w:val="ListParagraph"/>
         <w:spacing w:line="360" w:lineRule="auto"/>
         <w:rPr>
           <w:rFonts w:ascii="David" w:hAnsi="David" w:cs="David"/>
@@ -1805,12 +1993,32 @@
           <w:szCs w:val="24"/>
           <w:rtl/>
         </w:rPr>
-        <w:t xml:space="preserve"> כל אקורד מושמע 4 פעמים. חלקים ב'+ג' 4 אקורדים, 4 טרנס',  כל טרנס' מושמעת פעם אחת)</w:t>
-      </w:r>
-    </w:p>
-    <w:p>
-      <w:pPr>
-        <w:pStyle w:val="a3"/>
+        <w:t xml:space="preserve"> כל אקורד מושמע 4 פעמים. חלקים </w:t>
+      </w:r>
+      <w:proofErr w:type="spellStart"/>
+      <w:r>
+        <w:rPr>
+          <w:rFonts w:ascii="David" w:hAnsi="David" w:cs="David" w:hint="cs"/>
+          <w:sz w:val="24"/>
+          <w:szCs w:val="24"/>
+          <w:rtl/>
+        </w:rPr>
+        <w:t>ב'+ג</w:t>
+      </w:r>
+      <w:proofErr w:type="spellEnd"/>
+      <w:r>
+        <w:rPr>
+          <w:rFonts w:ascii="David" w:hAnsi="David" w:cs="David" w:hint="cs"/>
+          <w:sz w:val="24"/>
+          <w:szCs w:val="24"/>
+          <w:rtl/>
+        </w:rPr>
+        <w:t>' 4 אקורדים, 4 טרנס',  כל טרנס' מושמעת פעם אחת)</w:t>
+      </w:r>
+    </w:p>
+    <w:p>
+      <w:pPr>
+        <w:pStyle w:val="ListParagraph"/>
         <w:numPr>
           <w:ilvl w:val="0"/>
           <w:numId w:val="2"/>
@@ -1824,6 +2032,15 @@
       </w:pPr>
       <w:r>
         <w:rPr>
+          <w:rFonts w:ascii="David" w:hAnsi="David" w:cs="David"/>
+          <w:sz w:val="24"/>
+          <w:szCs w:val="24"/>
+          <w:highlight w:val="cyan"/>
+        </w:rPr>
+        <w:t>V</w:t>
+      </w:r>
+      <w:r>
+        <w:rPr>
           <w:rFonts w:ascii="David" w:hAnsi="David" w:cs="David" w:hint="cs"/>
           <w:sz w:val="24"/>
           <w:szCs w:val="24"/>
@@ -1900,7 +2117,7 @@
     </w:p>
     <w:p>
       <w:pPr>
-        <w:pStyle w:val="a3"/>
+        <w:pStyle w:val="ListParagraph"/>
         <w:numPr>
           <w:ilvl w:val="0"/>
           <w:numId w:val="2"/>
@@ -1914,6 +2131,15 @@
       </w:pPr>
       <w:r>
         <w:rPr>
+          <w:rFonts w:ascii="David" w:hAnsi="David" w:cs="David"/>
+          <w:sz w:val="24"/>
+          <w:szCs w:val="24"/>
+          <w:highlight w:val="cyan"/>
+        </w:rPr>
+        <w:t>V</w:t>
+      </w:r>
+      <w:r>
+        <w:rPr>
           <w:rFonts w:ascii="David" w:hAnsi="David" w:cs="David" w:hint="cs"/>
           <w:sz w:val="24"/>
           <w:szCs w:val="24"/>
@@ -1952,7 +2178,7 @@
     </w:p>
     <w:p>
       <w:pPr>
-        <w:pStyle w:val="a3"/>
+        <w:pStyle w:val="ListParagraph"/>
         <w:spacing w:line="360" w:lineRule="auto"/>
         <w:rPr>
           <w:rFonts w:ascii="David" w:hAnsi="David" w:cs="David"/>
@@ -2089,7 +2315,7 @@
     </w:p>
     <w:p>
       <w:pPr>
-        <w:pStyle w:val="a3"/>
+        <w:pStyle w:val="ListParagraph"/>
         <w:numPr>
           <w:ilvl w:val="0"/>
           <w:numId w:val="2"/>
@@ -2103,6 +2329,14 @@
       </w:pPr>
       <w:r>
         <w:rPr>
+          <w:rFonts w:ascii="David" w:hAnsi="David" w:cs="David"/>
+          <w:sz w:val="24"/>
+          <w:szCs w:val="24"/>
+        </w:rPr>
+        <w:t>V</w:t>
+      </w:r>
+      <w:r>
+        <w:rPr>
           <w:rFonts w:ascii="David" w:hAnsi="David" w:cs="David" w:hint="cs"/>
           <w:sz w:val="24"/>
           <w:szCs w:val="24"/>
@@ -2113,7 +2347,7 @@
     </w:p>
     <w:p>
       <w:pPr>
-        <w:pStyle w:val="a3"/>
+        <w:pStyle w:val="ListParagraph"/>
         <w:numPr>
           <w:ilvl w:val="0"/>
           <w:numId w:val="2"/>
@@ -2127,6 +2361,14 @@
       </w:pPr>
       <w:r>
         <w:rPr>
+          <w:rFonts w:ascii="David" w:hAnsi="David" w:cs="David"/>
+          <w:sz w:val="24"/>
+          <w:szCs w:val="24"/>
+        </w:rPr>
+        <w:t>V</w:t>
+      </w:r>
+      <w:r>
+        <w:rPr>
           <w:rFonts w:ascii="David" w:hAnsi="David" w:cs="David" w:hint="cs"/>
           <w:sz w:val="24"/>
           <w:szCs w:val="24"/>
@@ -2155,7 +2397,7 @@
     </w:p>
     <w:p>
       <w:pPr>
-        <w:pStyle w:val="a3"/>
+        <w:pStyle w:val="ListParagraph"/>
         <w:numPr>
           <w:ilvl w:val="0"/>
           <w:numId w:val="2"/>
@@ -2170,6 +2412,14 @@
       </w:pPr>
       <w:r>
         <w:rPr>
+          <w:rFonts w:ascii="David" w:hAnsi="David" w:cs="David"/>
+          <w:sz w:val="24"/>
+          <w:szCs w:val="24"/>
+        </w:rPr>
+        <w:t>V</w:t>
+      </w:r>
+      <w:r>
+        <w:rPr>
           <w:rFonts w:ascii="David" w:hAnsi="David" w:cs="David" w:hint="cs"/>
           <w:sz w:val="24"/>
           <w:szCs w:val="24"/>
@@ -2189,7 +2439,7 @@
     </w:p>
     <w:p>
       <w:pPr>
-        <w:pStyle w:val="a3"/>
+        <w:pStyle w:val="ListParagraph"/>
         <w:spacing w:line="360" w:lineRule="auto"/>
         <w:rPr>
           <w:rFonts w:ascii="David" w:hAnsi="David" w:cs="David"/>
@@ -2228,7 +2478,7 @@
     </w:p>
     <w:p>
       <w:pPr>
-        <w:pStyle w:val="a3"/>
+        <w:pStyle w:val="ListParagraph"/>
         <w:spacing w:line="360" w:lineRule="auto"/>
         <w:ind w:left="714"/>
         <w:rPr>
@@ -2250,7 +2500,7 @@
     </w:p>
     <w:p>
       <w:pPr>
-        <w:pStyle w:val="a3"/>
+        <w:pStyle w:val="ListParagraph"/>
         <w:spacing w:line="360" w:lineRule="auto"/>
         <w:rPr>
           <w:rFonts w:ascii="David" w:hAnsi="David" w:cs="David"/>
@@ -2280,7 +2530,7 @@
     </w:p>
     <w:p>
       <w:pPr>
-        <w:pStyle w:val="a3"/>
+        <w:pStyle w:val="ListParagraph"/>
         <w:spacing w:line="360" w:lineRule="auto"/>
         <w:rPr>
           <w:rFonts w:ascii="David" w:hAnsi="David" w:cs="David"/>
@@ -2318,7 +2568,7 @@
     </w:p>
     <w:p>
       <w:pPr>
-        <w:pStyle w:val="a3"/>
+        <w:pStyle w:val="ListParagraph"/>
         <w:numPr>
           <w:ilvl w:val="0"/>
           <w:numId w:val="2"/>
@@ -2332,14 +2582,35 @@
       </w:pPr>
       <w:r>
         <w:rPr>
-          <w:rFonts w:ascii="David" w:hAnsi="David" w:cs="David" w:hint="cs"/>
-          <w:sz w:val="24"/>
-          <w:szCs w:val="24"/>
-          <w:highlight w:val="cyan"/>
-          <w:rtl/>
-        </w:rPr>
-        <w:t>מוסיפים טרנספוזיציות</w:t>
-      </w:r>
+          <w:rFonts w:ascii="David" w:hAnsi="David" w:cs="David"/>
+          <w:sz w:val="24"/>
+          <w:szCs w:val="24"/>
+          <w:highlight w:val="cyan"/>
+        </w:rPr>
+        <w:t>V</w:t>
+      </w:r>
+      <w:r>
+        <w:rPr>
+          <w:rFonts w:ascii="David" w:hAnsi="David" w:cs="David" w:hint="cs"/>
+          <w:sz w:val="24"/>
+          <w:szCs w:val="24"/>
+          <w:highlight w:val="cyan"/>
+          <w:rtl/>
+        </w:rPr>
+        <w:t xml:space="preserve">מוסיפים </w:t>
+      </w:r>
+      <w:proofErr w:type="spellStart"/>
+      <w:r>
+        <w:rPr>
+          <w:rFonts w:ascii="David" w:hAnsi="David" w:cs="David" w:hint="cs"/>
+          <w:sz w:val="24"/>
+          <w:szCs w:val="24"/>
+          <w:highlight w:val="cyan"/>
+          <w:rtl/>
+        </w:rPr>
+        <w:t>טרנספוזיציות</w:t>
+      </w:r>
+      <w:proofErr w:type="spellEnd"/>
       <w:r>
         <w:rPr>
           <w:rFonts w:ascii="David" w:hAnsi="David" w:cs="David" w:hint="cs"/>
@@ -2370,7 +2641,7 @@
     </w:p>
     <w:p>
       <w:pPr>
-        <w:pStyle w:val="a3"/>
+        <w:pStyle w:val="ListParagraph"/>
         <w:numPr>
           <w:ilvl w:val="0"/>
           <w:numId w:val="2"/>
@@ -2385,6 +2656,15 @@
       </w:pPr>
       <w:r>
         <w:rPr>
+          <w:rFonts w:ascii="David" w:hAnsi="David" w:cs="David"/>
+          <w:sz w:val="24"/>
+          <w:szCs w:val="24"/>
+          <w:highlight w:val="cyan"/>
+        </w:rPr>
+        <w:t>V</w:t>
+      </w:r>
+      <w:r>
+        <w:rPr>
           <w:rFonts w:ascii="David" w:hAnsi="David" w:cs="David" w:hint="cs"/>
           <w:sz w:val="24"/>
           <w:szCs w:val="24"/>
@@ -2440,12 +2720,56 @@
           <w:highlight w:val="cyan"/>
           <w:rtl/>
         </w:rPr>
-        <w:t>(טרנספוזיציות חדשות) לחלק התיקונים, ותצורף טבלה של שיוכים בכל חלק.</w:t>
-      </w:r>
-    </w:p>
-    <w:p>
-      <w:pPr>
-        <w:pStyle w:val="a3"/>
+        <w:t>(</w:t>
+      </w:r>
+      <w:proofErr w:type="spellStart"/>
+      <w:r>
+        <w:rPr>
+          <w:rFonts w:ascii="David" w:hAnsi="David" w:cs="David" w:hint="cs"/>
+          <w:sz w:val="24"/>
+          <w:szCs w:val="24"/>
+          <w:highlight w:val="cyan"/>
+          <w:rtl/>
+        </w:rPr>
+        <w:t>טרנספוזיציות</w:t>
+      </w:r>
+      <w:proofErr w:type="spellEnd"/>
+      <w:r>
+        <w:rPr>
+          <w:rFonts w:ascii="David" w:hAnsi="David" w:cs="David" w:hint="cs"/>
+          <w:sz w:val="24"/>
+          <w:szCs w:val="24"/>
+          <w:highlight w:val="cyan"/>
+          <w:rtl/>
+        </w:rPr>
+        <w:t xml:space="preserve"> חדשות) לחלק התיקונים, ותצורף טבלה של </w:t>
+      </w:r>
+      <w:proofErr w:type="spellStart"/>
+      <w:r>
+        <w:rPr>
+          <w:rFonts w:ascii="David" w:hAnsi="David" w:cs="David" w:hint="cs"/>
+          <w:sz w:val="24"/>
+          <w:szCs w:val="24"/>
+          <w:highlight w:val="cyan"/>
+          <w:rtl/>
+        </w:rPr>
+        <w:t>שיוכים</w:t>
+      </w:r>
+      <w:proofErr w:type="spellEnd"/>
+      <w:r>
+        <w:rPr>
+          <w:rFonts w:ascii="David" w:hAnsi="David" w:cs="David" w:hint="cs"/>
+          <w:sz w:val="24"/>
+          <w:szCs w:val="24"/>
+          <w:highlight w:val="cyan"/>
+          <w:rtl/>
+        </w:rPr>
+        <w:t xml:space="preserve"> בכל חלק.</w:t>
+      </w:r>
+    </w:p>
+    <w:p>
+      <w:pPr>
+        <w:pStyle w:val="ListParagraph"/>
         <w:spacing w:line="360" w:lineRule="auto"/>
         <w:rPr>
           <w:rFonts w:ascii="David" w:hAnsi="David" w:cs="David"/>
@@ -2543,7 +2867,7 @@
     </w:p>
     <w:p>
       <w:pPr>
-        <w:pStyle w:val="a3"/>
+        <w:pStyle w:val="ListParagraph"/>
         <w:spacing w:line="360" w:lineRule="auto"/>
         <w:rPr>
           <w:rFonts w:ascii="David" w:hAnsi="David" w:cs="David"/>
@@ -2580,18 +2904,18 @@
     </w:p>
     <w:p>
       <w:pPr>
-        <w:pStyle w:val="a3"/>
-        <w:spacing w:line="360" w:lineRule="auto"/>
-        <w:rPr>
-          <w:rFonts w:ascii="David" w:hAnsi="David" w:cs="David"/>
-          <w:sz w:val="24"/>
-          <w:szCs w:val="24"/>
-        </w:rPr>
-      </w:pPr>
-    </w:p>
-    <w:p>
-      <w:pPr>
-        <w:pStyle w:val="a3"/>
+        <w:pStyle w:val="ListParagraph"/>
+        <w:spacing w:line="360" w:lineRule="auto"/>
+        <w:rPr>
+          <w:rFonts w:ascii="David" w:hAnsi="David" w:cs="David"/>
+          <w:sz w:val="24"/>
+          <w:szCs w:val="24"/>
+        </w:rPr>
+      </w:pPr>
+    </w:p>
+    <w:p>
+      <w:pPr>
+        <w:pStyle w:val="ListParagraph"/>
         <w:numPr>
           <w:ilvl w:val="0"/>
           <w:numId w:val="2"/>
@@ -2605,6 +2929,14 @@
       </w:pPr>
       <w:r>
         <w:rPr>
+          <w:rFonts w:ascii="David" w:hAnsi="David" w:cs="David"/>
+          <w:sz w:val="24"/>
+          <w:szCs w:val="24"/>
+        </w:rPr>
+        <w:t>V</w:t>
+      </w:r>
+      <w:r>
+        <w:rPr>
           <w:rFonts w:ascii="David" w:hAnsi="David" w:cs="David" w:hint="cs"/>
           <w:sz w:val="24"/>
           <w:szCs w:val="24"/>
@@ -2642,7 +2974,7 @@
     </w:p>
     <w:p>
       <w:pPr>
-        <w:pStyle w:val="a3"/>
+        <w:pStyle w:val="ListParagraph"/>
         <w:spacing w:line="360" w:lineRule="auto"/>
         <w:rPr>
           <w:rFonts w:ascii="David" w:hAnsi="David" w:cs="David"/>
@@ -2664,7 +2996,7 @@
     </w:p>
     <w:p>
       <w:pPr>
-        <w:pStyle w:val="a3"/>
+        <w:pStyle w:val="ListParagraph"/>
         <w:spacing w:line="360" w:lineRule="auto"/>
         <w:rPr>
           <w:rFonts w:ascii="David" w:hAnsi="David" w:cs="David"/>
@@ -2685,7 +3017,7 @@
     </w:p>
     <w:p>
       <w:pPr>
-        <w:pStyle w:val="a3"/>
+        <w:pStyle w:val="ListParagraph"/>
         <w:spacing w:line="360" w:lineRule="auto"/>
         <w:rPr>
           <w:rFonts w:ascii="David" w:hAnsi="David" w:cs="David"/>
@@ -2705,7 +3037,7 @@
     </w:p>
     <w:p>
       <w:pPr>
-        <w:pStyle w:val="a3"/>
+        <w:pStyle w:val="ListParagraph"/>
         <w:spacing w:line="360" w:lineRule="auto"/>
         <w:rPr>
           <w:rFonts w:ascii="David" w:hAnsi="David" w:cs="David"/>
@@ -2725,7 +3057,7 @@
     </w:p>
     <w:p>
       <w:pPr>
-        <w:pStyle w:val="a3"/>
+        <w:pStyle w:val="ListParagraph"/>
         <w:numPr>
           <w:ilvl w:val="0"/>
           <w:numId w:val="2"/>
@@ -2739,6 +3071,14 @@
       </w:pPr>
       <w:r>
         <w:rPr>
+          <w:rFonts w:ascii="David" w:hAnsi="David" w:cs="David"/>
+          <w:sz w:val="24"/>
+          <w:szCs w:val="24"/>
+        </w:rPr>
+        <w:t>V</w:t>
+      </w:r>
+      <w:r>
+        <w:rPr>
           <w:rFonts w:ascii="David" w:hAnsi="David" w:cs="David" w:hint="cs"/>
           <w:sz w:val="24"/>
           <w:szCs w:val="24"/>
@@ -2749,7 +3089,7 @@
     </w:p>
     <w:p>
       <w:pPr>
-        <w:pStyle w:val="a3"/>
+        <w:pStyle w:val="ListParagraph"/>
         <w:numPr>
           <w:ilvl w:val="0"/>
           <w:numId w:val="2"/>
@@ -2763,6 +3103,15 @@
       </w:pPr>
       <w:r>
         <w:rPr>
+          <w:rFonts w:ascii="David" w:hAnsi="David" w:cs="David"/>
+          <w:sz w:val="24"/>
+          <w:szCs w:val="24"/>
+          <w:highlight w:val="cyan"/>
+        </w:rPr>
+        <w:t>V</w:t>
+      </w:r>
+      <w:r>
+        <w:rPr>
           <w:rFonts w:ascii="David" w:hAnsi="David" w:cs="David" w:hint="cs"/>
           <w:sz w:val="24"/>
           <w:szCs w:val="24"/>
@@ -2793,7 +3142,7 @@
     </w:p>
     <w:p>
       <w:pPr>
-        <w:pStyle w:val="a3"/>
+        <w:pStyle w:val="ListParagraph"/>
         <w:numPr>
           <w:ilvl w:val="0"/>
           <w:numId w:val="2"/>
@@ -2807,6 +3156,14 @@
       </w:pPr>
       <w:r>
         <w:rPr>
+          <w:rFonts w:ascii="David" w:hAnsi="David" w:cs="David"/>
+          <w:sz w:val="24"/>
+          <w:szCs w:val="24"/>
+        </w:rPr>
+        <w:t>V</w:t>
+      </w:r>
+      <w:r>
+        <w:rPr>
           <w:rFonts w:ascii="David" w:hAnsi="David" w:cs="David" w:hint="cs"/>
           <w:sz w:val="24"/>
           <w:szCs w:val="24"/>
@@ -2826,7 +3183,7 @@
     </w:p>
     <w:p>
       <w:pPr>
-        <w:pStyle w:val="a3"/>
+        <w:pStyle w:val="ListParagraph"/>
         <w:rPr>
           <w:rFonts w:ascii="David" w:hAnsi="David" w:cs="David"/>
           <w:sz w:val="24"/>
@@ -2846,7 +3203,7 @@
     </w:p>
     <w:p>
       <w:pPr>
-        <w:pStyle w:val="a3"/>
+        <w:pStyle w:val="ListParagraph"/>
         <w:spacing w:line="360" w:lineRule="auto"/>
         <w:rPr>
           <w:rFonts w:ascii="David" w:hAnsi="David" w:cs="David"/>
@@ -2876,7 +3233,7 @@
     </w:p>
     <w:p>
       <w:pPr>
-        <w:pStyle w:val="a3"/>
+        <w:pStyle w:val="ListParagraph"/>
         <w:spacing w:line="360" w:lineRule="auto"/>
         <w:rPr>
           <w:rFonts w:ascii="David" w:hAnsi="David" w:cs="David"/>
@@ -2897,7 +3254,7 @@
     </w:p>
     <w:p>
       <w:pPr>
-        <w:pStyle w:val="a3"/>
+        <w:pStyle w:val="ListParagraph"/>
         <w:numPr>
           <w:ilvl w:val="0"/>
           <w:numId w:val="2"/>
@@ -2911,6 +3268,14 @@
       </w:pPr>
       <w:r>
         <w:rPr>
+          <w:rFonts w:ascii="David" w:hAnsi="David" w:cs="David"/>
+          <w:sz w:val="24"/>
+          <w:szCs w:val="24"/>
+        </w:rPr>
+        <w:t>V</w:t>
+      </w:r>
+      <w:r>
+        <w:rPr>
           <w:rFonts w:ascii="David" w:hAnsi="David" w:cs="David" w:hint="cs"/>
           <w:sz w:val="24"/>
           <w:szCs w:val="24"/>
@@ -2930,7 +3295,7 @@
     </w:p>
     <w:p>
       <w:pPr>
-        <w:pStyle w:val="a3"/>
+        <w:pStyle w:val="ListParagraph"/>
         <w:rPr>
           <w:rFonts w:ascii="David" w:hAnsi="David" w:cs="David"/>
           <w:sz w:val="24"/>
@@ -2950,7 +3315,7 @@
     </w:p>
     <w:p>
       <w:pPr>
-        <w:pStyle w:val="a3"/>
+        <w:pStyle w:val="ListParagraph"/>
         <w:spacing w:line="360" w:lineRule="auto"/>
         <w:rPr>
           <w:rFonts w:ascii="David" w:hAnsi="David" w:cs="David"/>
@@ -2971,7 +3336,7 @@
     </w:p>
     <w:p>
       <w:pPr>
-        <w:pStyle w:val="a3"/>
+        <w:pStyle w:val="ListParagraph"/>
         <w:spacing w:line="360" w:lineRule="auto"/>
         <w:rPr>
           <w:rFonts w:ascii="David" w:hAnsi="David" w:cs="David"/>
@@ -3001,7 +3366,7 @@
     </w:p>
     <w:p>
       <w:pPr>
-        <w:pStyle w:val="a3"/>
+        <w:pStyle w:val="ListParagraph"/>
         <w:numPr>
           <w:ilvl w:val="0"/>
           <w:numId w:val="2"/>
@@ -3015,6 +3380,14 @@
       </w:pPr>
       <w:r>
         <w:rPr>
+          <w:rFonts w:ascii="David" w:hAnsi="David" w:cs="David"/>
+          <w:sz w:val="24"/>
+          <w:szCs w:val="24"/>
+        </w:rPr>
+        <w:t>V</w:t>
+      </w:r>
+      <w:r>
+        <w:rPr>
           <w:rFonts w:ascii="David" w:hAnsi="David" w:cs="David" w:hint="cs"/>
           <w:sz w:val="24"/>
           <w:szCs w:val="24"/>
@@ -3043,7 +3416,7 @@
     </w:p>
     <w:p>
       <w:pPr>
-        <w:pStyle w:val="a3"/>
+        <w:pStyle w:val="ListParagraph"/>
         <w:spacing w:line="360" w:lineRule="auto"/>
         <w:rPr>
           <w:rFonts w:ascii="David" w:hAnsi="David" w:cs="David"/>
@@ -3100,7 +3473,7 @@
     </w:p>
     <w:tbl>
       <w:tblPr>
-        <w:tblStyle w:val="ad"/>
+        <w:tblStyle w:val="TableGrid"/>
         <w:bidiVisual/>
         <w:tblW w:w="0" w:type="auto"/>
         <w:tblLook w:val="04A0" w:firstRow="1" w:lastRow="0" w:firstColumn="1" w:lastColumn="0" w:noHBand="0" w:noVBand="1"/>
@@ -3634,7 +4007,7 @@
           <w:p>
             <w:pPr>
               <w:rPr>
-                <w:rFonts w:ascii="David" w:hAnsi="David" w:hint="cs"/>
+                <w:rFonts w:ascii="David" w:hAnsi="David"/>
                 <w:rtl/>
               </w:rPr>
             </w:pPr>
@@ -3823,7 +4196,7 @@
           <w:p>
             <w:pPr>
               <w:rPr>
-                <w:rFonts w:ascii="David" w:hAnsi="David" w:hint="cs"/>
+                <w:rFonts w:ascii="David" w:hAnsi="David"/>
               </w:rPr>
             </w:pPr>
             <w:r>
@@ -3867,7 +4240,7 @@
           <w:p>
             <w:pPr>
               <w:rPr>
-                <w:rFonts w:ascii="David" w:hAnsi="David" w:hint="cs"/>
+                <w:rFonts w:ascii="David" w:hAnsi="David"/>
                 <w:rtl/>
               </w:rPr>
             </w:pPr>
@@ -3905,7 +4278,7 @@
           <w:p>
             <w:pPr>
               <w:rPr>
-                <w:rFonts w:ascii="David" w:hAnsi="David" w:hint="cs"/>
+                <w:rFonts w:ascii="David" w:hAnsi="David"/>
               </w:rPr>
             </w:pPr>
             <w:r>
@@ -3923,7 +4296,7 @@
           <w:p>
             <w:pPr>
               <w:rPr>
-                <w:rFonts w:ascii="David" w:hAnsi="David" w:hint="cs"/>
+                <w:rFonts w:ascii="David" w:hAnsi="David"/>
               </w:rPr>
             </w:pPr>
             <w:r>
@@ -3961,7 +4334,7 @@
           <w:p>
             <w:pPr>
               <w:rPr>
-                <w:rFonts w:ascii="David" w:hAnsi="David" w:hint="cs"/>
+                <w:rFonts w:ascii="David" w:hAnsi="David"/>
                 <w:rtl/>
               </w:rPr>
             </w:pPr>
@@ -3969,19 +4342,7 @@
               <w:rPr>
                 <w:rFonts w:ascii="David" w:hAnsi="David"/>
               </w:rPr>
-              <w:t>C</w:t>
-            </w:r>
-            <w:r>
-              <w:rPr>
-                <w:rFonts w:ascii="David" w:hAnsi="David"/>
-              </w:rPr>
-              <w:t>#</w:t>
-            </w:r>
-            <w:r>
-              <w:rPr>
-                <w:rFonts w:ascii="David" w:hAnsi="David"/>
-              </w:rPr>
-              <w:t>maj7</w:t>
+              <w:t>C#maj7</w:t>
             </w:r>
           </w:p>
         </w:tc>
@@ -4011,26 +4372,14 @@
           <w:p>
             <w:pPr>
               <w:rPr>
-                <w:rFonts w:ascii="David" w:hAnsi="David" w:hint="cs"/>
+                <w:rFonts w:ascii="David" w:hAnsi="David"/>
               </w:rPr>
             </w:pPr>
             <w:r>
               <w:rPr>
                 <w:rFonts w:ascii="David" w:hAnsi="David"/>
               </w:rPr>
-              <w:t>C</w:t>
-            </w:r>
-            <w:r>
-              <w:rPr>
-                <w:rFonts w:ascii="David" w:hAnsi="David"/>
-              </w:rPr>
-              <w:t>#</w:t>
-            </w:r>
-            <w:r>
-              <w:rPr>
-                <w:rFonts w:ascii="David" w:hAnsi="David"/>
-              </w:rPr>
-              <w:t>m7</w:t>
+              <w:t>C#m7</w:t>
             </w:r>
           </w:p>
         </w:tc>
@@ -4041,20 +4390,212 @@
           <w:p>
             <w:pPr>
               <w:rPr>
-                <w:rFonts w:ascii="David" w:hAnsi="David" w:hint="cs"/>
+                <w:rFonts w:ascii="David" w:hAnsi="David"/>
               </w:rPr>
             </w:pPr>
             <w:r>
               <w:rPr>
                 <w:rFonts w:ascii="David" w:hAnsi="David"/>
               </w:rPr>
-              <w:t>C</w:t>
+              <w:t>C#m7b5</w:t>
+            </w:r>
+          </w:p>
+        </w:tc>
+      </w:tr>
+      <w:tr>
+        <w:tc>
+          <w:tcPr>
+            <w:tcW w:w="1422" w:type="dxa"/>
+          </w:tcPr>
+          <w:p>
+            <w:pPr>
+              <w:rPr>
+                <w:rFonts w:ascii="David" w:hAnsi="David"/>
+              </w:rPr>
+            </w:pPr>
+            <w:r>
+              <w:rPr>
+                <w:rFonts w:ascii="David" w:hAnsi="David"/>
+              </w:rPr>
+              <w:t>D7</w:t>
+            </w:r>
+          </w:p>
+        </w:tc>
+        <w:tc>
+          <w:tcPr>
+            <w:tcW w:w="1701" w:type="dxa"/>
+          </w:tcPr>
+          <w:p>
+            <w:pPr>
+              <w:rPr>
+                <w:rFonts w:ascii="David" w:hAnsi="David"/>
+                <w:rtl/>
+              </w:rPr>
+            </w:pPr>
+            <w:r>
+              <w:rPr>
+                <w:rFonts w:ascii="David" w:hAnsi="David"/>
+              </w:rPr>
+              <w:t>Dmaj7</w:t>
+            </w:r>
+          </w:p>
+        </w:tc>
+        <w:tc>
+          <w:tcPr>
+            <w:tcW w:w="1701" w:type="dxa"/>
+          </w:tcPr>
+          <w:p>
+            <w:pPr>
+              <w:rPr>
+                <w:rFonts w:ascii="David" w:hAnsi="David"/>
+              </w:rPr>
+            </w:pPr>
+            <w:r>
+              <w:rPr>
+                <w:rFonts w:ascii="David" w:hAnsi="David" w:hint="cs"/>
+                <w:rtl/>
+              </w:rPr>
+              <w:t>-</w:t>
+            </w:r>
+          </w:p>
+        </w:tc>
+        <w:tc>
+          <w:tcPr>
+            <w:tcW w:w="1701" w:type="dxa"/>
+          </w:tcPr>
+          <w:p>
+            <w:pPr>
+              <w:rPr>
+                <w:rFonts w:ascii="David" w:hAnsi="David"/>
+              </w:rPr>
+            </w:pPr>
+            <w:r>
+              <w:rPr>
+                <w:rFonts w:ascii="David" w:hAnsi="David"/>
+              </w:rPr>
+              <w:t>Dm7</w:t>
+            </w:r>
+          </w:p>
+        </w:tc>
+        <w:tc>
+          <w:tcPr>
+            <w:tcW w:w="1691" w:type="dxa"/>
+          </w:tcPr>
+          <w:p>
+            <w:pPr>
+              <w:rPr>
+                <w:rFonts w:ascii="David" w:hAnsi="David"/>
+              </w:rPr>
+            </w:pPr>
+            <w:r>
+              <w:rPr>
+                <w:rFonts w:ascii="David" w:hAnsi="David"/>
+              </w:rPr>
+              <w:t>Dm7b5</w:t>
+            </w:r>
+          </w:p>
+        </w:tc>
+      </w:tr>
+      <w:bookmarkEnd w:id="0"/>
+      <w:tr>
+        <w:tc>
+          <w:tcPr>
+            <w:tcW w:w="1422" w:type="dxa"/>
+          </w:tcPr>
+          <w:p>
+            <w:pPr>
+              <w:rPr>
+                <w:rFonts w:ascii="David" w:hAnsi="David"/>
+              </w:rPr>
+            </w:pPr>
+            <w:r>
+              <w:rPr>
+                <w:rFonts w:ascii="David" w:hAnsi="David" w:hint="cs"/>
+              </w:rPr>
+              <w:t>G</w:t>
             </w:r>
             <w:r>
               <w:rPr>
                 <w:rFonts w:ascii="David" w:hAnsi="David"/>
               </w:rPr>
-              <w:t>#</w:t>
+              <w:t>m7</w:t>
+            </w:r>
+          </w:p>
+        </w:tc>
+        <w:tc>
+          <w:tcPr>
+            <w:tcW w:w="1701" w:type="dxa"/>
+          </w:tcPr>
+          <w:p>
+            <w:pPr>
+              <w:rPr>
+                <w:rFonts w:ascii="David" w:hAnsi="David"/>
+                <w:rtl/>
+              </w:rPr>
+            </w:pPr>
+            <w:r>
+              <w:rPr>
+                <w:rFonts w:ascii="David" w:hAnsi="David"/>
+              </w:rPr>
+              <w:t>F#maj7</w:t>
+            </w:r>
+          </w:p>
+        </w:tc>
+        <w:tc>
+          <w:tcPr>
+            <w:tcW w:w="1701" w:type="dxa"/>
+          </w:tcPr>
+          <w:p>
+            <w:pPr>
+              <w:rPr>
+                <w:rFonts w:ascii="David" w:hAnsi="David"/>
+                <w:rtl/>
+              </w:rPr>
+            </w:pPr>
+            <w:r>
+              <w:rPr>
+                <w:rFonts w:ascii="David" w:hAnsi="David"/>
+              </w:rPr>
+              <w:t>G7</w:t>
+            </w:r>
+          </w:p>
+        </w:tc>
+        <w:tc>
+          <w:tcPr>
+            <w:tcW w:w="1701" w:type="dxa"/>
+          </w:tcPr>
+          <w:p>
+            <w:pPr>
+              <w:rPr>
+                <w:rFonts w:ascii="David" w:hAnsi="David"/>
+                <w:rtl/>
+              </w:rPr>
+            </w:pPr>
+            <w:r>
+              <w:rPr>
+                <w:rFonts w:ascii="David" w:hAnsi="David" w:hint="cs"/>
+                <w:rtl/>
+              </w:rPr>
+              <w:t>-</w:t>
+            </w:r>
+          </w:p>
+        </w:tc>
+        <w:tc>
+          <w:tcPr>
+            <w:tcW w:w="1691" w:type="dxa"/>
+          </w:tcPr>
+          <w:p>
+            <w:pPr>
+              <w:rPr>
+                <w:rFonts w:ascii="David" w:hAnsi="David"/>
+                <w:rtl/>
+              </w:rPr>
+            </w:pPr>
+            <w:r>
+              <w:rPr>
+                <w:rFonts w:ascii="David" w:hAnsi="David" w:hint="cs"/>
+              </w:rPr>
+              <w:t>G</w:t>
             </w:r>
             <w:r>
               <w:rPr>
@@ -4078,228 +4619,6 @@
             </w:pPr>
             <w:r>
               <w:rPr>
-                <w:rFonts w:ascii="David" w:hAnsi="David"/>
-              </w:rPr>
-              <w:t>D7</w:t>
-            </w:r>
-          </w:p>
-        </w:tc>
-        <w:tc>
-          <w:tcPr>
-            <w:tcW w:w="1701" w:type="dxa"/>
-          </w:tcPr>
-          <w:p>
-            <w:pPr>
-              <w:rPr>
-                <w:rFonts w:ascii="David" w:hAnsi="David" w:hint="cs"/>
-                <w:rtl/>
-              </w:rPr>
-            </w:pPr>
-            <w:r>
-              <w:rPr>
-                <w:rFonts w:ascii="David" w:hAnsi="David"/>
-              </w:rPr>
-              <w:t>D</w:t>
-            </w:r>
-            <w:r>
-              <w:rPr>
-                <w:rFonts w:ascii="David" w:hAnsi="David"/>
-              </w:rPr>
-              <w:t>maj7</w:t>
-            </w:r>
-          </w:p>
-        </w:tc>
-        <w:tc>
-          <w:tcPr>
-            <w:tcW w:w="1701" w:type="dxa"/>
-          </w:tcPr>
-          <w:p>
-            <w:pPr>
-              <w:rPr>
-                <w:rFonts w:ascii="David" w:hAnsi="David"/>
-              </w:rPr>
-            </w:pPr>
-            <w:r>
-              <w:rPr>
-                <w:rFonts w:ascii="David" w:hAnsi="David" w:hint="cs"/>
-                <w:rtl/>
-              </w:rPr>
-              <w:t>-</w:t>
-            </w:r>
-          </w:p>
-        </w:tc>
-        <w:tc>
-          <w:tcPr>
-            <w:tcW w:w="1701" w:type="dxa"/>
-          </w:tcPr>
-          <w:p>
-            <w:pPr>
-              <w:rPr>
-                <w:rFonts w:ascii="David" w:hAnsi="David" w:hint="cs"/>
-              </w:rPr>
-            </w:pPr>
-            <w:r>
-              <w:rPr>
-                <w:rFonts w:ascii="David" w:hAnsi="David"/>
-              </w:rPr>
-              <w:t>D</w:t>
-            </w:r>
-            <w:r>
-              <w:rPr>
-                <w:rFonts w:ascii="David" w:hAnsi="David"/>
-              </w:rPr>
-              <w:t>m7</w:t>
-            </w:r>
-          </w:p>
-        </w:tc>
-        <w:tc>
-          <w:tcPr>
-            <w:tcW w:w="1691" w:type="dxa"/>
-          </w:tcPr>
-          <w:p>
-            <w:pPr>
-              <w:rPr>
-                <w:rFonts w:ascii="David" w:hAnsi="David" w:hint="cs"/>
-              </w:rPr>
-            </w:pPr>
-            <w:r>
-              <w:rPr>
-                <w:rFonts w:ascii="David" w:hAnsi="David"/>
-              </w:rPr>
-              <w:t>D</w:t>
-            </w:r>
-            <w:r>
-              <w:rPr>
-                <w:rFonts w:ascii="David" w:hAnsi="David"/>
-              </w:rPr>
-              <w:t>m7b5</w:t>
-            </w:r>
-          </w:p>
-        </w:tc>
-      </w:tr>
-      <w:bookmarkEnd w:id="0"/>
-      <w:tr>
-        <w:tc>
-          <w:tcPr>
-            <w:tcW w:w="1422" w:type="dxa"/>
-          </w:tcPr>
-          <w:p>
-            <w:pPr>
-              <w:rPr>
-                <w:rFonts w:ascii="David" w:hAnsi="David"/>
-              </w:rPr>
-            </w:pPr>
-            <w:r>
-              <w:rPr>
-                <w:rFonts w:ascii="David" w:hAnsi="David" w:hint="cs"/>
-              </w:rPr>
-              <w:t>G</w:t>
-            </w:r>
-            <w:r>
-              <w:rPr>
-                <w:rFonts w:ascii="David" w:hAnsi="David"/>
-              </w:rPr>
-              <w:t>m7</w:t>
-            </w:r>
-          </w:p>
-        </w:tc>
-        <w:tc>
-          <w:tcPr>
-            <w:tcW w:w="1701" w:type="dxa"/>
-          </w:tcPr>
-          <w:p>
-            <w:pPr>
-              <w:rPr>
-                <w:rFonts w:ascii="David" w:hAnsi="David"/>
-                <w:rtl/>
-              </w:rPr>
-            </w:pPr>
-            <w:r>
-              <w:rPr>
-                <w:rFonts w:ascii="David" w:hAnsi="David"/>
-              </w:rPr>
-              <w:t>F#maj7</w:t>
-            </w:r>
-          </w:p>
-        </w:tc>
-        <w:tc>
-          <w:tcPr>
-            <w:tcW w:w="1701" w:type="dxa"/>
-          </w:tcPr>
-          <w:p>
-            <w:pPr>
-              <w:rPr>
-                <w:rFonts w:ascii="David" w:hAnsi="David"/>
-                <w:rtl/>
-              </w:rPr>
-            </w:pPr>
-            <w:r>
-              <w:rPr>
-                <w:rFonts w:ascii="David" w:hAnsi="David"/>
-              </w:rPr>
-              <w:t>G7</w:t>
-            </w:r>
-          </w:p>
-        </w:tc>
-        <w:tc>
-          <w:tcPr>
-            <w:tcW w:w="1701" w:type="dxa"/>
-          </w:tcPr>
-          <w:p>
-            <w:pPr>
-              <w:rPr>
-                <w:rFonts w:ascii="David" w:hAnsi="David"/>
-                <w:rtl/>
-              </w:rPr>
-            </w:pPr>
-            <w:r>
-              <w:rPr>
-                <w:rFonts w:ascii="David" w:hAnsi="David" w:hint="cs"/>
-                <w:rtl/>
-              </w:rPr>
-              <w:t>-</w:t>
-            </w:r>
-          </w:p>
-        </w:tc>
-        <w:tc>
-          <w:tcPr>
-            <w:tcW w:w="1691" w:type="dxa"/>
-          </w:tcPr>
-          <w:p>
-            <w:pPr>
-              <w:rPr>
-                <w:rFonts w:ascii="David" w:hAnsi="David"/>
-                <w:rtl/>
-              </w:rPr>
-            </w:pPr>
-            <w:r>
-              <w:rPr>
-                <w:rFonts w:ascii="David" w:hAnsi="David" w:hint="cs"/>
-              </w:rPr>
-              <w:t>G</w:t>
-            </w:r>
-            <w:r>
-              <w:rPr>
-                <w:rFonts w:ascii="David" w:hAnsi="David"/>
-              </w:rPr>
-              <w:t>m7b5</w:t>
-            </w:r>
-          </w:p>
-        </w:tc>
-      </w:tr>
-      <w:tr>
-        <w:tc>
-          <w:tcPr>
-            <w:tcW w:w="1422" w:type="dxa"/>
-          </w:tcPr>
-          <w:p>
-            <w:pPr>
-              <w:rPr>
-                <w:rFonts w:ascii="David" w:hAnsi="David"/>
-              </w:rPr>
-            </w:pPr>
-            <w:r>
-              <w:rPr>
                 <w:rFonts w:ascii="David" w:hAnsi="David" w:hint="cs"/>
               </w:rPr>
               <w:t>F</w:t>
@@ -4992,15 +5311,15 @@
     </w:tbl>
     <w:p>
       <w:pPr>
-        <w:pStyle w:val="2"/>
-        <w:rPr>
-          <w:rtl/>
-        </w:rPr>
-      </w:pPr>
-    </w:p>
-    <w:p>
-      <w:pPr>
-        <w:pStyle w:val="2"/>
+        <w:pStyle w:val="Heading2"/>
+        <w:rPr>
+          <w:rtl/>
+        </w:rPr>
+      </w:pPr>
+    </w:p>
+    <w:p>
+      <w:pPr>
+        <w:pStyle w:val="Heading2"/>
         <w:rPr>
           <w:rtl/>
         </w:rPr>
@@ -5014,7 +5333,7 @@
     </w:p>
     <w:p>
       <w:pPr>
-        <w:pStyle w:val="2"/>
+        <w:pStyle w:val="Heading2"/>
         <w:rPr>
           <w:rtl/>
         </w:rPr>
@@ -5030,7 +5349,7 @@
     </w:p>
     <w:p>
       <w:pPr>
-        <w:pStyle w:val="a3"/>
+        <w:pStyle w:val="ListParagraph"/>
         <w:numPr>
           <w:ilvl w:val="0"/>
           <w:numId w:val="12"/>
@@ -5044,6 +5363,14 @@
       </w:pPr>
       <w:r>
         <w:rPr>
+          <w:rFonts w:ascii="David" w:hAnsi="David" w:cs="David"/>
+          <w:sz w:val="24"/>
+          <w:szCs w:val="24"/>
+        </w:rPr>
+        <w:t>V</w:t>
+      </w:r>
+      <w:r>
+        <w:rPr>
           <w:rFonts w:ascii="David" w:hAnsi="David" w:cs="David" w:hint="cs"/>
           <w:sz w:val="24"/>
           <w:szCs w:val="24"/>
@@ -5054,7 +5381,7 @@
     </w:p>
     <w:p>
       <w:pPr>
-        <w:pStyle w:val="a3"/>
+        <w:pStyle w:val="ListParagraph"/>
         <w:spacing w:line="360" w:lineRule="auto"/>
         <w:rPr>
           <w:rFonts w:ascii="David" w:hAnsi="David" w:cs="David"/>
@@ -5109,7 +5436,7 @@
     </w:p>
     <w:p>
       <w:pPr>
-        <w:pStyle w:val="a3"/>
+        <w:pStyle w:val="ListParagraph"/>
         <w:spacing w:line="360" w:lineRule="auto"/>
         <w:rPr>
           <w:rFonts w:ascii="David" w:hAnsi="David" w:cs="David"/>
@@ -5147,7 +5474,7 @@
     </w:p>
     <w:p>
       <w:pPr>
-        <w:pStyle w:val="a3"/>
+        <w:pStyle w:val="ListParagraph"/>
         <w:numPr>
           <w:ilvl w:val="0"/>
           <w:numId w:val="12"/>
@@ -5161,6 +5488,14 @@
       </w:pPr>
       <w:r>
         <w:rPr>
+          <w:rFonts w:ascii="David" w:hAnsi="David" w:cs="David"/>
+          <w:sz w:val="24"/>
+          <w:szCs w:val="24"/>
+        </w:rPr>
+        <w:t>V</w:t>
+      </w:r>
+      <w:r>
+        <w:rPr>
           <w:rFonts w:ascii="David" w:hAnsi="David" w:cs="David" w:hint="cs"/>
           <w:sz w:val="24"/>
           <w:szCs w:val="24"/>
@@ -5189,7 +5524,7 @@
     </w:p>
     <w:p>
       <w:pPr>
-        <w:pStyle w:val="a3"/>
+        <w:pStyle w:val="ListParagraph"/>
         <w:spacing w:line="360" w:lineRule="auto"/>
         <w:rPr>
           <w:rFonts w:ascii="David" w:hAnsi="David" w:cs="David"/>
@@ -5227,7 +5562,7 @@
     </w:p>
     <w:p>
       <w:pPr>
-        <w:pStyle w:val="a3"/>
+        <w:pStyle w:val="ListParagraph"/>
         <w:numPr>
           <w:ilvl w:val="0"/>
           <w:numId w:val="12"/>
@@ -5243,6 +5578,14 @@
       </w:pPr>
       <w:r>
         <w:rPr>
+          <w:rFonts w:ascii="David" w:hAnsi="David" w:cs="David"/>
+          <w:sz w:val="24"/>
+          <w:szCs w:val="24"/>
+        </w:rPr>
+        <w:t>V</w:t>
+      </w:r>
+      <w:r>
+        <w:rPr>
           <w:rFonts w:ascii="David" w:hAnsi="David" w:cs="David" w:hint="cs"/>
           <w:sz w:val="24"/>
           <w:szCs w:val="24"/>
@@ -5262,7 +5605,7 @@
     </w:p>
     <w:p>
       <w:pPr>
-        <w:pStyle w:val="a3"/>
+        <w:pStyle w:val="ListParagraph"/>
         <w:spacing w:line="360" w:lineRule="auto"/>
         <w:ind w:left="714"/>
         <w:rPr>
@@ -5279,7 +5622,27 @@
           <w:szCs w:val="24"/>
           <w:rtl/>
         </w:rPr>
-        <w:t>שימו לב כי הקטעים חוזרים על עצמם מספר רב של פעמים, בכדי לאפשר לכם למידה מעמיקה. נסו להאזין היטב בכל אחת מן ההשמעות.</w:t>
+        <w:t xml:space="preserve">שימו לב כי הקטעים חוזרים על עצמם מספר רב של פעמים, בכדי לאפשר לכם למידה מעמיקה. נסו להאזין היטב בכל אחת מן </w:t>
+      </w:r>
+      <w:proofErr w:type="spellStart"/>
+      <w:r>
+        <w:rPr>
+          <w:rFonts w:ascii="David" w:hAnsi="David" w:cs="David"/>
+          <w:sz w:val="24"/>
+          <w:szCs w:val="24"/>
+          <w:rtl/>
+        </w:rPr>
+        <w:t>ההשמעות</w:t>
+      </w:r>
+      <w:proofErr w:type="spellEnd"/>
+      <w:r>
+        <w:rPr>
+          <w:rFonts w:ascii="David" w:hAnsi="David" w:cs="David"/>
+          <w:sz w:val="24"/>
+          <w:szCs w:val="24"/>
+          <w:rtl/>
+        </w:rPr>
+        <w:t>.</w:t>
       </w:r>
       <w:r>
         <w:rPr>
@@ -5293,7 +5656,7 @@
     </w:p>
     <w:p>
       <w:pPr>
-        <w:pStyle w:val="a3"/>
+        <w:pStyle w:val="ListParagraph"/>
         <w:spacing w:line="360" w:lineRule="auto"/>
         <w:ind w:left="714"/>
         <w:rPr>
@@ -5332,7 +5695,7 @@
     </w:p>
     <w:p>
       <w:pPr>
-        <w:pStyle w:val="a3"/>
+        <w:pStyle w:val="ListParagraph"/>
         <w:numPr>
           <w:ilvl w:val="0"/>
           <w:numId w:val="12"/>
@@ -5346,6 +5709,15 @@
       </w:pPr>
       <w:r>
         <w:rPr>
+          <w:rFonts w:ascii="David" w:hAnsi="David" w:cs="David"/>
+          <w:sz w:val="24"/>
+          <w:szCs w:val="24"/>
+          <w:highlight w:val="cyan"/>
+        </w:rPr>
+        <w:t>V</w:t>
+      </w:r>
+      <w:r>
+        <w:rPr>
           <w:rFonts w:ascii="David" w:hAnsi="David" w:cs="David" w:hint="cs"/>
           <w:sz w:val="24"/>
           <w:szCs w:val="24"/>
@@ -5366,7 +5738,7 @@
     </w:p>
     <w:p>
       <w:pPr>
-        <w:pStyle w:val="a3"/>
+        <w:pStyle w:val="ListParagraph"/>
         <w:numPr>
           <w:ilvl w:val="0"/>
           <w:numId w:val="12"/>
@@ -5381,6 +5753,15 @@
       </w:pPr>
       <w:r>
         <w:rPr>
+          <w:rFonts w:ascii="David" w:hAnsi="David" w:cs="David"/>
+          <w:sz w:val="24"/>
+          <w:szCs w:val="24"/>
+          <w:highlight w:val="cyan"/>
+        </w:rPr>
+        <w:t>V</w:t>
+      </w:r>
+      <w:r>
+        <w:rPr>
           <w:rFonts w:ascii="David" w:hAnsi="David" w:cs="David" w:hint="cs"/>
           <w:sz w:val="24"/>
           <w:szCs w:val="24"/>
@@ -5392,7 +5773,7 @@
     </w:p>
     <w:p>
       <w:pPr>
-        <w:pStyle w:val="a3"/>
+        <w:pStyle w:val="ListParagraph"/>
         <w:spacing w:line="360" w:lineRule="auto"/>
         <w:rPr>
           <w:rFonts w:ascii="David" w:hAnsi="David" w:cs="David"/>
@@ -5654,12 +6035,28 @@
           <w:rFonts w:ascii="David" w:hAnsi="David" w:hint="cs"/>
           <w:rtl/>
         </w:rPr>
-        <w:t>מסך תרגול חלק ב'+ג'</w:t>
-      </w:r>
-    </w:p>
-    <w:p>
-      <w:pPr>
-        <w:pStyle w:val="a3"/>
+        <w:t xml:space="preserve">מסך תרגול חלק </w:t>
+      </w:r>
+      <w:proofErr w:type="spellStart"/>
+      <w:r>
+        <w:rPr>
+          <w:rFonts w:ascii="David" w:hAnsi="David" w:hint="cs"/>
+          <w:rtl/>
+        </w:rPr>
+        <w:t>ב'+ג</w:t>
+      </w:r>
+      <w:proofErr w:type="spellEnd"/>
+      <w:r>
+        <w:rPr>
+          <w:rFonts w:ascii="David" w:hAnsi="David" w:hint="cs"/>
+          <w:rtl/>
+        </w:rPr>
+        <w:t>'</w:t>
+      </w:r>
+    </w:p>
+    <w:p>
+      <w:pPr>
+        <w:pStyle w:val="ListParagraph"/>
         <w:numPr>
           <w:ilvl w:val="0"/>
           <w:numId w:val="12"/>
@@ -5675,6 +6072,14 @@
       </w:pPr>
       <w:r>
         <w:rPr>
+          <w:rFonts w:ascii="David" w:hAnsi="David" w:cs="David"/>
+          <w:sz w:val="24"/>
+          <w:szCs w:val="24"/>
+        </w:rPr>
+        <w:t>V</w:t>
+      </w:r>
+      <w:r>
+        <w:rPr>
           <w:rFonts w:ascii="David" w:hAnsi="David" w:cs="David" w:hint="cs"/>
           <w:sz w:val="24"/>
           <w:szCs w:val="24"/>
@@ -5694,7 +6099,7 @@
     </w:p>
     <w:p>
       <w:pPr>
-        <w:pStyle w:val="a3"/>
+        <w:pStyle w:val="ListParagraph"/>
         <w:spacing w:line="360" w:lineRule="auto"/>
         <w:ind w:left="714"/>
         <w:rPr>
@@ -5716,7 +6121,7 @@
     </w:p>
     <w:p>
       <w:pPr>
-        <w:pStyle w:val="a3"/>
+        <w:pStyle w:val="ListParagraph"/>
         <w:spacing w:line="360" w:lineRule="auto"/>
         <w:ind w:left="714"/>
         <w:rPr>
@@ -5733,12 +6138,32 @@
           <w:szCs w:val="24"/>
           <w:rtl/>
         </w:rPr>
-        <w:t>שימו לב כי הקטעים חוזרים על עצמם מספר רב של פעמים, בכדי לאפשר לכם למידה מעמיקה. נסו להאזין היטב בכל אחת מן ההשמעות.</w:t>
-      </w:r>
-    </w:p>
-    <w:p>
-      <w:pPr>
-        <w:pStyle w:val="a3"/>
+        <w:t xml:space="preserve">שימו לב כי הקטעים חוזרים על עצמם מספר רב של פעמים, בכדי לאפשר לכם למידה מעמיקה. נסו להאזין היטב בכל אחת מן </w:t>
+      </w:r>
+      <w:proofErr w:type="spellStart"/>
+      <w:r>
+        <w:rPr>
+          <w:rFonts w:ascii="David" w:hAnsi="David" w:cs="David"/>
+          <w:sz w:val="24"/>
+          <w:szCs w:val="24"/>
+          <w:rtl/>
+        </w:rPr>
+        <w:t>ההשמעות</w:t>
+      </w:r>
+      <w:proofErr w:type="spellEnd"/>
+      <w:r>
+        <w:rPr>
+          <w:rFonts w:ascii="David" w:hAnsi="David" w:cs="David"/>
+          <w:sz w:val="24"/>
+          <w:szCs w:val="24"/>
+          <w:rtl/>
+        </w:rPr>
+        <w:t>.</w:t>
+      </w:r>
+    </w:p>
+    <w:p>
+      <w:pPr>
+        <w:pStyle w:val="ListParagraph"/>
         <w:spacing w:line="360" w:lineRule="auto"/>
         <w:ind w:left="714"/>
         <w:rPr>
@@ -5777,7 +6202,7 @@
     </w:p>
     <w:p>
       <w:pPr>
-        <w:pStyle w:val="a3"/>
+        <w:pStyle w:val="ListParagraph"/>
         <w:numPr>
           <w:ilvl w:val="0"/>
           <w:numId w:val="12"/>
@@ -5792,6 +6217,15 @@
       </w:pPr>
       <w:r>
         <w:rPr>
+          <w:rFonts w:ascii="David" w:hAnsi="David" w:cs="David"/>
+          <w:sz w:val="24"/>
+          <w:szCs w:val="24"/>
+          <w:highlight w:val="cyan"/>
+        </w:rPr>
+        <w:t>V</w:t>
+      </w:r>
+      <w:r>
+        <w:rPr>
           <w:rFonts w:ascii="David" w:hAnsi="David" w:cs="David" w:hint="cs"/>
           <w:sz w:val="24"/>
           <w:szCs w:val="24"/>
@@ -5812,7 +6246,7 @@
     </w:p>
     <w:p>
       <w:pPr>
-        <w:pStyle w:val="a3"/>
+        <w:pStyle w:val="ListParagraph"/>
         <w:numPr>
           <w:ilvl w:val="0"/>
           <w:numId w:val="12"/>
@@ -5828,6 +6262,15 @@
       </w:pPr>
       <w:r>
         <w:rPr>
+          <w:rFonts w:ascii="David" w:hAnsi="David" w:cs="David"/>
+          <w:sz w:val="24"/>
+          <w:szCs w:val="24"/>
+          <w:highlight w:val="cyan"/>
+        </w:rPr>
+        <w:t>V</w:t>
+      </w:r>
+      <w:r>
+        <w:rPr>
           <w:rFonts w:ascii="David" w:hAnsi="David" w:cs="David" w:hint="cs"/>
           <w:sz w:val="24"/>
           <w:szCs w:val="24"/>
@@ -5869,7 +6312,7 @@
     </w:p>
     <w:p>
       <w:pPr>
-        <w:pStyle w:val="a3"/>
+        <w:pStyle w:val="ListParagraph"/>
         <w:numPr>
           <w:ilvl w:val="0"/>
           <w:numId w:val="12"/>
@@ -5884,6 +6327,14 @@
       </w:pPr>
       <w:r>
         <w:rPr>
+          <w:rFonts w:ascii="David" w:hAnsi="David" w:cs="David"/>
+          <w:sz w:val="24"/>
+          <w:szCs w:val="24"/>
+        </w:rPr>
+        <w:t>V</w:t>
+      </w:r>
+      <w:r>
+        <w:rPr>
           <w:rFonts w:ascii="David" w:hAnsi="David" w:cs="David" w:hint="cs"/>
           <w:sz w:val="24"/>
           <w:szCs w:val="24"/>
@@ -5909,7 +6360,7 @@
     </w:p>
     <w:p>
       <w:pPr>
-        <w:pStyle w:val="a3"/>
+        <w:pStyle w:val="ListParagraph"/>
         <w:spacing w:line="360" w:lineRule="auto"/>
         <w:rPr>
           <w:rFonts w:ascii="David" w:hAnsi="David" w:cs="David"/>
@@ -5930,7 +6381,7 @@
     </w:p>
     <w:p>
       <w:pPr>
-        <w:pStyle w:val="a3"/>
+        <w:pStyle w:val="ListParagraph"/>
         <w:spacing w:line="360" w:lineRule="auto"/>
         <w:rPr>
           <w:rFonts w:ascii="David" w:hAnsi="David" w:cs="David"/>
@@ -5952,7 +6403,7 @@
     </w:p>
     <w:p>
       <w:pPr>
-        <w:pStyle w:val="a3"/>
+        <w:pStyle w:val="ListParagraph"/>
         <w:spacing w:line="360" w:lineRule="auto"/>
         <w:rPr>
           <w:rFonts w:ascii="David" w:hAnsi="David" w:cs="David"/>
@@ -5982,7 +6433,7 @@
     </w:p>
     <w:p>
       <w:pPr>
-        <w:pStyle w:val="a3"/>
+        <w:pStyle w:val="ListParagraph"/>
         <w:spacing w:line="360" w:lineRule="auto"/>
         <w:rPr>
           <w:rFonts w:ascii="David" w:hAnsi="David" w:cs="David"/>
@@ -6021,7 +6472,7 @@
     </w:p>
     <w:p>
       <w:pPr>
-        <w:pStyle w:val="a3"/>
+        <w:pStyle w:val="ListParagraph"/>
         <w:numPr>
           <w:ilvl w:val="0"/>
           <w:numId w:val="12"/>
@@ -6036,6 +6487,15 @@
       </w:pPr>
       <w:r>
         <w:rPr>
+          <w:rFonts w:ascii="David" w:hAnsi="David" w:cs="David"/>
+          <w:sz w:val="24"/>
+          <w:szCs w:val="24"/>
+          <w:highlight w:val="cyan"/>
+        </w:rPr>
+        <w:t>V</w:t>
+      </w:r>
+      <w:r>
+        <w:rPr>
           <w:rFonts w:ascii="David" w:hAnsi="David" w:cs="David" w:hint="cs"/>
           <w:sz w:val="24"/>
           <w:szCs w:val="24"/>
@@ -6047,7 +6507,7 @@
     </w:p>
     <w:p>
       <w:pPr>
-        <w:pStyle w:val="a3"/>
+        <w:pStyle w:val="ListParagraph"/>
         <w:spacing w:line="360" w:lineRule="auto"/>
         <w:rPr>
           <w:rFonts w:ascii="David" w:hAnsi="David" w:cs="David"/>
@@ -6080,12 +6540,32 @@
           <w:szCs w:val="24"/>
           <w:rtl/>
         </w:rPr>
-        <w:t xml:space="preserve"> כל אקורד מושמע 4 פעמים. חלקים ב'+ג' 4 אקורדים, 4 טרנס',  כל טרנס' מושמעת פעם אחת)</w:t>
-      </w:r>
-    </w:p>
-    <w:p>
-      <w:pPr>
-        <w:pStyle w:val="a3"/>
+        <w:t xml:space="preserve"> כל אקורד מושמע 4 פעמים. חלקים </w:t>
+      </w:r>
+      <w:proofErr w:type="spellStart"/>
+      <w:r>
+        <w:rPr>
+          <w:rFonts w:ascii="David" w:hAnsi="David" w:cs="David" w:hint="cs"/>
+          <w:sz w:val="24"/>
+          <w:szCs w:val="24"/>
+          <w:rtl/>
+        </w:rPr>
+        <w:t>ב'+ג</w:t>
+      </w:r>
+      <w:proofErr w:type="spellEnd"/>
+      <w:r>
+        <w:rPr>
+          <w:rFonts w:ascii="David" w:hAnsi="David" w:cs="David" w:hint="cs"/>
+          <w:sz w:val="24"/>
+          <w:szCs w:val="24"/>
+          <w:rtl/>
+        </w:rPr>
+        <w:t>' 4 אקורדים, 4 טרנס',  כל טרנס' מושמעת פעם אחת)</w:t>
+      </w:r>
+    </w:p>
+    <w:p>
+      <w:pPr>
+        <w:pStyle w:val="ListParagraph"/>
         <w:numPr>
           <w:ilvl w:val="0"/>
           <w:numId w:val="12"/>
@@ -6099,6 +6579,15 @@
       </w:pPr>
       <w:r>
         <w:rPr>
+          <w:rFonts w:ascii="David" w:hAnsi="David" w:cs="David"/>
+          <w:sz w:val="24"/>
+          <w:szCs w:val="24"/>
+          <w:highlight w:val="cyan"/>
+        </w:rPr>
+        <w:t>V</w:t>
+      </w:r>
+      <w:r>
+        <w:rPr>
           <w:rFonts w:ascii="David" w:hAnsi="David" w:cs="David" w:hint="cs"/>
           <w:sz w:val="24"/>
           <w:szCs w:val="24"/>
@@ -6175,7 +6664,7 @@
     </w:p>
     <w:p>
       <w:pPr>
-        <w:pStyle w:val="a3"/>
+        <w:pStyle w:val="ListParagraph"/>
         <w:numPr>
           <w:ilvl w:val="0"/>
           <w:numId w:val="12"/>
@@ -6189,6 +6678,15 @@
       </w:pPr>
       <w:r>
         <w:rPr>
+          <w:rFonts w:ascii="David" w:hAnsi="David" w:cs="David"/>
+          <w:sz w:val="24"/>
+          <w:szCs w:val="24"/>
+          <w:highlight w:val="cyan"/>
+        </w:rPr>
+        <w:t>V</w:t>
+      </w:r>
+      <w:r>
+        <w:rPr>
           <w:rFonts w:ascii="David" w:hAnsi="David" w:cs="David" w:hint="cs"/>
           <w:sz w:val="24"/>
           <w:szCs w:val="24"/>
@@ -6227,7 +6725,7 @@
     </w:p>
     <w:p>
       <w:pPr>
-        <w:pStyle w:val="a3"/>
+        <w:pStyle w:val="ListParagraph"/>
         <w:spacing w:line="360" w:lineRule="auto"/>
         <w:rPr>
           <w:rFonts w:ascii="David" w:hAnsi="David" w:cs="David"/>
@@ -6301,7 +6799,7 @@
     </w:p>
     <w:p>
       <w:pPr>
-        <w:pStyle w:val="a3"/>
+        <w:pStyle w:val="ListParagraph"/>
         <w:numPr>
           <w:ilvl w:val="0"/>
           <w:numId w:val="12"/>
@@ -6315,6 +6813,14 @@
       </w:pPr>
       <w:r>
         <w:rPr>
+          <w:rFonts w:ascii="David" w:hAnsi="David" w:cs="David"/>
+          <w:sz w:val="24"/>
+          <w:szCs w:val="24"/>
+        </w:rPr>
+        <w:t>V</w:t>
+      </w:r>
+      <w:r>
+        <w:rPr>
           <w:rFonts w:ascii="David" w:hAnsi="David" w:cs="David" w:hint="cs"/>
           <w:sz w:val="24"/>
           <w:szCs w:val="24"/>
@@ -6325,7 +6831,7 @@
     </w:p>
     <w:p>
       <w:pPr>
-        <w:pStyle w:val="a3"/>
+        <w:pStyle w:val="ListParagraph"/>
         <w:numPr>
           <w:ilvl w:val="0"/>
           <w:numId w:val="12"/>
@@ -6339,6 +6845,14 @@
       </w:pPr>
       <w:r>
         <w:rPr>
+          <w:rFonts w:ascii="David" w:hAnsi="David" w:cs="David"/>
+          <w:sz w:val="24"/>
+          <w:szCs w:val="24"/>
+        </w:rPr>
+        <w:t>V</w:t>
+      </w:r>
+      <w:r>
+        <w:rPr>
           <w:rFonts w:ascii="David" w:hAnsi="David" w:cs="David" w:hint="cs"/>
           <w:sz w:val="24"/>
           <w:szCs w:val="24"/>
@@ -6367,7 +6881,7 @@
     </w:p>
     <w:p>
       <w:pPr>
-        <w:pStyle w:val="a3"/>
+        <w:pStyle w:val="ListParagraph"/>
         <w:numPr>
           <w:ilvl w:val="0"/>
           <w:numId w:val="12"/>
@@ -6382,6 +6896,15 @@
       </w:pPr>
       <w:r>
         <w:rPr>
+          <w:rFonts w:ascii="David" w:hAnsi="David" w:cs="David"/>
+          <w:sz w:val="24"/>
+          <w:szCs w:val="24"/>
+          <w:highlight w:val="cyan"/>
+        </w:rPr>
+        <w:t>V</w:t>
+      </w:r>
+      <w:r>
+        <w:rPr>
           <w:rFonts w:ascii="David" w:hAnsi="David" w:cs="David" w:hint="cs"/>
           <w:sz w:val="24"/>
           <w:szCs w:val="24"/>
@@ -6437,12 +6960,56 @@
           <w:highlight w:val="cyan"/>
           <w:rtl/>
         </w:rPr>
-        <w:t>(טרנספוזיציות חדשות) לחלק התיקונים, ותצורף טבלה של שיוכים בכל חלק.</w:t>
-      </w:r>
-    </w:p>
-    <w:p>
-      <w:pPr>
-        <w:pStyle w:val="a3"/>
+        <w:t>(</w:t>
+      </w:r>
+      <w:proofErr w:type="spellStart"/>
+      <w:r>
+        <w:rPr>
+          <w:rFonts w:ascii="David" w:hAnsi="David" w:cs="David" w:hint="cs"/>
+          <w:sz w:val="24"/>
+          <w:szCs w:val="24"/>
+          <w:highlight w:val="cyan"/>
+          <w:rtl/>
+        </w:rPr>
+        <w:t>טרנספוזיציות</w:t>
+      </w:r>
+      <w:proofErr w:type="spellEnd"/>
+      <w:r>
+        <w:rPr>
+          <w:rFonts w:ascii="David" w:hAnsi="David" w:cs="David" w:hint="cs"/>
+          <w:sz w:val="24"/>
+          <w:szCs w:val="24"/>
+          <w:highlight w:val="cyan"/>
+          <w:rtl/>
+        </w:rPr>
+        <w:t xml:space="preserve"> חדשות) לחלק התיקונים, ותצורף טבלה של </w:t>
+      </w:r>
+      <w:proofErr w:type="spellStart"/>
+      <w:r>
+        <w:rPr>
+          <w:rFonts w:ascii="David" w:hAnsi="David" w:cs="David" w:hint="cs"/>
+          <w:sz w:val="24"/>
+          <w:szCs w:val="24"/>
+          <w:highlight w:val="cyan"/>
+          <w:rtl/>
+        </w:rPr>
+        <w:t>שיוכים</w:t>
+      </w:r>
+      <w:proofErr w:type="spellEnd"/>
+      <w:r>
+        <w:rPr>
+          <w:rFonts w:ascii="David" w:hAnsi="David" w:cs="David" w:hint="cs"/>
+          <w:sz w:val="24"/>
+          <w:szCs w:val="24"/>
+          <w:highlight w:val="cyan"/>
+          <w:rtl/>
+        </w:rPr>
+        <w:t xml:space="preserve"> בכל חלק.</w:t>
+      </w:r>
+    </w:p>
+    <w:p>
+      <w:pPr>
+        <w:pStyle w:val="ListParagraph"/>
         <w:spacing w:line="360" w:lineRule="auto"/>
         <w:rPr>
           <w:rFonts w:ascii="David" w:hAnsi="David" w:cs="David"/>
@@ -6541,7 +7108,7 @@
     </w:p>
     <w:p>
       <w:pPr>
-        <w:pStyle w:val="a3"/>
+        <w:pStyle w:val="ListParagraph"/>
         <w:spacing w:line="360" w:lineRule="auto"/>
         <w:rPr>
           <w:rFonts w:ascii="David" w:hAnsi="David" w:cs="David"/>
@@ -6602,7 +7169,7 @@
     </w:p>
     <w:p>
       <w:pPr>
-        <w:pStyle w:val="a3"/>
+        <w:pStyle w:val="ListParagraph"/>
         <w:spacing w:line="360" w:lineRule="auto"/>
         <w:rPr>
           <w:rFonts w:ascii="David" w:hAnsi="David" w:cs="David"/>
@@ -6657,7 +7224,7 @@
     </w:p>
     <w:p>
       <w:pPr>
-        <w:pStyle w:val="a3"/>
+        <w:pStyle w:val="ListParagraph"/>
         <w:numPr>
           <w:ilvl w:val="0"/>
           <w:numId w:val="12"/>
@@ -6672,6 +7239,14 @@
       </w:pPr>
       <w:r>
         <w:rPr>
+          <w:rFonts w:ascii="David" w:hAnsi="David" w:cs="David"/>
+          <w:sz w:val="24"/>
+          <w:szCs w:val="24"/>
+        </w:rPr>
+        <w:t>V</w:t>
+      </w:r>
+      <w:r>
+        <w:rPr>
           <w:rFonts w:ascii="David" w:hAnsi="David" w:cs="David" w:hint="cs"/>
           <w:sz w:val="24"/>
           <w:szCs w:val="24"/>
@@ -6691,7 +7266,7 @@
     </w:p>
     <w:p>
       <w:pPr>
-        <w:pStyle w:val="a3"/>
+        <w:pStyle w:val="ListParagraph"/>
         <w:spacing w:line="360" w:lineRule="auto"/>
         <w:rPr>
           <w:rFonts w:ascii="David" w:hAnsi="David" w:cs="David"/>
@@ -6721,7 +7296,7 @@
     </w:p>
     <w:p>
       <w:pPr>
-        <w:pStyle w:val="a3"/>
+        <w:pStyle w:val="ListParagraph"/>
         <w:spacing w:line="360" w:lineRule="auto"/>
         <w:ind w:left="714"/>
         <w:rPr>
@@ -6743,7 +7318,7 @@
     </w:p>
     <w:p>
       <w:pPr>
-        <w:pStyle w:val="a3"/>
+        <w:pStyle w:val="ListParagraph"/>
         <w:spacing w:line="360" w:lineRule="auto"/>
         <w:rPr>
           <w:rFonts w:ascii="David" w:hAnsi="David" w:cs="David"/>
@@ -6773,7 +7348,7 @@
     </w:p>
     <w:p>
       <w:pPr>
-        <w:pStyle w:val="a3"/>
+        <w:pStyle w:val="ListParagraph"/>
         <w:spacing w:line="360" w:lineRule="auto"/>
         <w:rPr>
           <w:rFonts w:ascii="David" w:hAnsi="David" w:cs="David"/>
@@ -6811,7 +7386,7 @@
     </w:p>
     <w:p>
       <w:pPr>
-        <w:pStyle w:val="a3"/>
+        <w:pStyle w:val="ListParagraph"/>
         <w:numPr>
           <w:ilvl w:val="0"/>
           <w:numId w:val="12"/>
@@ -6825,14 +7400,35 @@
       </w:pPr>
       <w:r>
         <w:rPr>
-          <w:rFonts w:ascii="David" w:hAnsi="David" w:cs="David" w:hint="cs"/>
-          <w:sz w:val="24"/>
-          <w:szCs w:val="24"/>
-          <w:highlight w:val="cyan"/>
-          <w:rtl/>
-        </w:rPr>
-        <w:t>מוסיפים טרנספוזיציות</w:t>
-      </w:r>
+          <w:rFonts w:ascii="David" w:hAnsi="David" w:cs="David"/>
+          <w:sz w:val="24"/>
+          <w:szCs w:val="24"/>
+          <w:highlight w:val="cyan"/>
+        </w:rPr>
+        <w:t>V</w:t>
+      </w:r>
+      <w:r>
+        <w:rPr>
+          <w:rFonts w:ascii="David" w:hAnsi="David" w:cs="David" w:hint="cs"/>
+          <w:sz w:val="24"/>
+          <w:szCs w:val="24"/>
+          <w:highlight w:val="cyan"/>
+          <w:rtl/>
+        </w:rPr>
+        <w:t xml:space="preserve">מוסיפים </w:t>
+      </w:r>
+      <w:proofErr w:type="spellStart"/>
+      <w:r>
+        <w:rPr>
+          <w:rFonts w:ascii="David" w:hAnsi="David" w:cs="David" w:hint="cs"/>
+          <w:sz w:val="24"/>
+          <w:szCs w:val="24"/>
+          <w:highlight w:val="cyan"/>
+          <w:rtl/>
+        </w:rPr>
+        <w:t>טרנספוזיציות</w:t>
+      </w:r>
+      <w:proofErr w:type="spellEnd"/>
       <w:r>
         <w:rPr>
           <w:rFonts w:ascii="David" w:hAnsi="David" w:cs="David" w:hint="cs"/>
@@ -6863,7 +7459,7 @@
     </w:p>
     <w:p>
       <w:pPr>
-        <w:pStyle w:val="a3"/>
+        <w:pStyle w:val="ListParagraph"/>
         <w:numPr>
           <w:ilvl w:val="0"/>
           <w:numId w:val="12"/>
@@ -6878,12 +7474,20 @@
       </w:pPr>
       <w:r>
         <w:rPr>
-          <w:rFonts w:ascii="David" w:hAnsi="David" w:cs="David" w:hint="cs"/>
-          <w:sz w:val="24"/>
-          <w:szCs w:val="24"/>
-          <w:rtl/>
+          <w:rFonts w:ascii="David" w:hAnsi="David" w:cs="David"/>
+          <w:sz w:val="24"/>
+          <w:szCs w:val="24"/>
         </w:rPr>
         <w:lastRenderedPageBreak/>
+        <w:t>V</w:t>
+      </w:r>
+      <w:r>
+        <w:rPr>
+          <w:rFonts w:ascii="David" w:hAnsi="David" w:cs="David" w:hint="cs"/>
+          <w:sz w:val="24"/>
+          <w:szCs w:val="24"/>
+          <w:rtl/>
+        </w:rPr>
         <w:t xml:space="preserve">מוסיפים להסבר לפני חלק ג' תרגול של החלק החופשי: </w:t>
       </w:r>
       <w:r>
@@ -6898,7 +7502,7 @@
     </w:p>
     <w:p>
       <w:pPr>
-        <w:pStyle w:val="a3"/>
+        <w:pStyle w:val="ListParagraph"/>
         <w:spacing w:line="360" w:lineRule="auto"/>
         <w:rPr>
           <w:rFonts w:ascii="David" w:hAnsi="David" w:cs="David"/>
@@ -6919,7 +7523,7 @@
     </w:p>
     <w:p>
       <w:pPr>
-        <w:pStyle w:val="a3"/>
+        <w:pStyle w:val="ListParagraph"/>
         <w:spacing w:line="360" w:lineRule="auto"/>
         <w:rPr>
           <w:rFonts w:ascii="David" w:hAnsi="David" w:cs="David"/>
@@ -6940,7 +7544,7 @@
     </w:p>
     <w:p>
       <w:pPr>
-        <w:pStyle w:val="a3"/>
+        <w:pStyle w:val="ListParagraph"/>
         <w:spacing w:line="360" w:lineRule="auto"/>
         <w:rPr>
           <w:rFonts w:ascii="David" w:hAnsi="David" w:cs="David"/>
@@ -6960,7 +7564,7 @@
     </w:p>
     <w:p>
       <w:pPr>
-        <w:pStyle w:val="a3"/>
+        <w:pStyle w:val="ListParagraph"/>
         <w:spacing w:line="360" w:lineRule="auto"/>
         <w:rPr>
           <w:rFonts w:ascii="David" w:hAnsi="David" w:cs="David"/>
@@ -6980,7 +7584,7 @@
     </w:p>
     <w:p>
       <w:pPr>
-        <w:pStyle w:val="a3"/>
+        <w:pStyle w:val="ListParagraph"/>
         <w:numPr>
           <w:ilvl w:val="0"/>
           <w:numId w:val="12"/>
@@ -6994,6 +7598,15 @@
       </w:pPr>
       <w:r>
         <w:rPr>
+          <w:rFonts w:ascii="David" w:hAnsi="David" w:cs="David"/>
+          <w:sz w:val="24"/>
+          <w:szCs w:val="24"/>
+          <w:highlight w:val="cyan"/>
+        </w:rPr>
+        <w:t>V</w:t>
+      </w:r>
+      <w:r>
+        <w:rPr>
           <w:rFonts w:ascii="David" w:hAnsi="David" w:cs="David" w:hint="cs"/>
           <w:sz w:val="24"/>
           <w:szCs w:val="24"/>
@@ -7014,7 +7627,7 @@
     </w:p>
     <w:p>
       <w:pPr>
-        <w:pStyle w:val="a3"/>
+        <w:pStyle w:val="ListParagraph"/>
         <w:numPr>
           <w:ilvl w:val="0"/>
           <w:numId w:val="12"/>
@@ -7028,6 +7641,14 @@
       </w:pPr>
       <w:r>
         <w:rPr>
+          <w:rFonts w:ascii="David" w:hAnsi="David" w:cs="David"/>
+          <w:sz w:val="24"/>
+          <w:szCs w:val="24"/>
+        </w:rPr>
+        <w:t>V</w:t>
+      </w:r>
+      <w:r>
+        <w:rPr>
           <w:rFonts w:ascii="David" w:hAnsi="David" w:cs="David" w:hint="cs"/>
           <w:sz w:val="24"/>
           <w:szCs w:val="24"/>
@@ -7056,7 +7677,7 @@
     </w:p>
     <w:p>
       <w:pPr>
-        <w:pStyle w:val="a3"/>
+        <w:pStyle w:val="ListParagraph"/>
         <w:rPr>
           <w:rFonts w:ascii="David" w:hAnsi="David" w:cs="David"/>
           <w:sz w:val="24"/>
@@ -7076,7 +7697,7 @@
     </w:p>
     <w:p>
       <w:pPr>
-        <w:pStyle w:val="a3"/>
+        <w:pStyle w:val="ListParagraph"/>
         <w:spacing w:line="360" w:lineRule="auto"/>
         <w:rPr>
           <w:rFonts w:ascii="David" w:hAnsi="David" w:cs="David"/>
@@ -7106,7 +7727,7 @@
     </w:p>
     <w:p>
       <w:pPr>
-        <w:pStyle w:val="a3"/>
+        <w:pStyle w:val="ListParagraph"/>
         <w:spacing w:line="360" w:lineRule="auto"/>
         <w:rPr>
           <w:rFonts w:ascii="David" w:hAnsi="David" w:cs="David"/>
@@ -7127,7 +7748,7 @@
     </w:p>
     <w:p>
       <w:pPr>
-        <w:pStyle w:val="a3"/>
+        <w:pStyle w:val="ListParagraph"/>
         <w:numPr>
           <w:ilvl w:val="0"/>
           <w:numId w:val="12"/>
@@ -7141,6 +7762,14 @@
       </w:pPr>
       <w:r>
         <w:rPr>
+          <w:rFonts w:ascii="David" w:hAnsi="David" w:cs="David"/>
+          <w:sz w:val="24"/>
+          <w:szCs w:val="24"/>
+        </w:rPr>
+        <w:t>V</w:t>
+      </w:r>
+      <w:r>
+        <w:rPr>
           <w:rFonts w:ascii="David" w:hAnsi="David" w:cs="David" w:hint="cs"/>
           <w:sz w:val="24"/>
           <w:szCs w:val="24"/>
@@ -7160,7 +7789,7 @@
     </w:p>
     <w:p>
       <w:pPr>
-        <w:pStyle w:val="a3"/>
+        <w:pStyle w:val="ListParagraph"/>
         <w:rPr>
           <w:rFonts w:ascii="David" w:hAnsi="David" w:cs="David"/>
           <w:sz w:val="24"/>
@@ -7180,7 +7809,7 @@
     </w:p>
     <w:p>
       <w:pPr>
-        <w:pStyle w:val="a3"/>
+        <w:pStyle w:val="ListParagraph"/>
         <w:spacing w:line="360" w:lineRule="auto"/>
         <w:rPr>
           <w:rFonts w:ascii="David" w:hAnsi="David" w:cs="David"/>
@@ -7201,7 +7830,7 @@
     </w:p>
     <w:p>
       <w:pPr>
-        <w:pStyle w:val="a3"/>
+        <w:pStyle w:val="ListParagraph"/>
         <w:spacing w:line="360" w:lineRule="auto"/>
         <w:rPr>
           <w:rFonts w:ascii="David" w:hAnsi="David" w:cs="David"/>
@@ -7222,7 +7851,7 @@
     </w:p>
     <w:p>
       <w:pPr>
-        <w:pStyle w:val="a3"/>
+        <w:pStyle w:val="ListParagraph"/>
         <w:numPr>
           <w:ilvl w:val="0"/>
           <w:numId w:val="12"/>
@@ -7236,6 +7865,14 @@
       </w:pPr>
       <w:r>
         <w:rPr>
+          <w:rFonts w:ascii="David" w:hAnsi="David" w:cs="David"/>
+          <w:sz w:val="24"/>
+          <w:szCs w:val="24"/>
+        </w:rPr>
+        <w:t>V</w:t>
+      </w:r>
+      <w:r>
+        <w:rPr>
           <w:rFonts w:ascii="David" w:hAnsi="David" w:cs="David" w:hint="cs"/>
           <w:sz w:val="24"/>
           <w:szCs w:val="24"/>
@@ -7264,7 +7901,7 @@
     </w:p>
     <w:p>
       <w:pPr>
-        <w:pStyle w:val="a3"/>
+        <w:pStyle w:val="ListParagraph"/>
         <w:spacing w:line="360" w:lineRule="auto"/>
         <w:rPr>
           <w:rFonts w:ascii="David" w:hAnsi="David" w:cs="David"/>
@@ -7302,19 +7939,19 @@
     </w:p>
     <w:p>
       <w:pPr>
-        <w:pStyle w:val="a3"/>
-        <w:spacing w:line="360" w:lineRule="auto"/>
-        <w:rPr>
-          <w:rFonts w:ascii="David" w:hAnsi="David" w:cs="David"/>
-          <w:sz w:val="24"/>
-          <w:szCs w:val="24"/>
-          <w:rtl/>
-        </w:rPr>
-      </w:pPr>
-    </w:p>
-    <w:p>
-      <w:pPr>
-        <w:pStyle w:val="2"/>
+        <w:pStyle w:val="ListParagraph"/>
+        <w:spacing w:line="360" w:lineRule="auto"/>
+        <w:rPr>
+          <w:rFonts w:ascii="David" w:hAnsi="David" w:cs="David"/>
+          <w:sz w:val="24"/>
+          <w:szCs w:val="24"/>
+          <w:rtl/>
+        </w:rPr>
+      </w:pPr>
+    </w:p>
+    <w:p>
+      <w:pPr>
+        <w:pStyle w:val="Heading2"/>
         <w:rPr>
           <w:rtl/>
         </w:rPr>
@@ -7328,7 +7965,7 @@
     </w:p>
     <w:p>
       <w:pPr>
-        <w:pStyle w:val="2"/>
+        <w:pStyle w:val="Heading2"/>
         <w:rPr>
           <w:rtl/>
         </w:rPr>
@@ -7344,7 +7981,7 @@
     </w:p>
     <w:p>
       <w:pPr>
-        <w:pStyle w:val="a3"/>
+        <w:pStyle w:val="ListParagraph"/>
         <w:numPr>
           <w:ilvl w:val="0"/>
           <w:numId w:val="13"/>
@@ -7358,6 +7995,14 @@
       </w:pPr>
       <w:r>
         <w:rPr>
+          <w:rFonts w:ascii="David" w:hAnsi="David" w:cs="David"/>
+          <w:sz w:val="24"/>
+          <w:szCs w:val="24"/>
+        </w:rPr>
+        <w:t>V</w:t>
+      </w:r>
+      <w:r>
+        <w:rPr>
           <w:rFonts w:ascii="David" w:hAnsi="David" w:cs="David" w:hint="cs"/>
           <w:sz w:val="24"/>
           <w:szCs w:val="24"/>
@@ -7368,7 +8013,7 @@
     </w:p>
     <w:p>
       <w:pPr>
-        <w:pStyle w:val="a3"/>
+        <w:pStyle w:val="ListParagraph"/>
         <w:spacing w:line="360" w:lineRule="auto"/>
         <w:rPr>
           <w:rFonts w:ascii="David" w:hAnsi="David" w:cs="David"/>
@@ -7423,7 +8068,7 @@
     </w:p>
     <w:p>
       <w:pPr>
-        <w:pStyle w:val="a3"/>
+        <w:pStyle w:val="ListParagraph"/>
         <w:spacing w:line="360" w:lineRule="auto"/>
         <w:rPr>
           <w:rFonts w:ascii="David" w:hAnsi="David" w:cs="David"/>
@@ -7461,7 +8106,7 @@
     </w:p>
     <w:p>
       <w:pPr>
-        <w:pStyle w:val="a3"/>
+        <w:pStyle w:val="ListParagraph"/>
         <w:numPr>
           <w:ilvl w:val="0"/>
           <w:numId w:val="13"/>
@@ -7475,6 +8120,14 @@
       </w:pPr>
       <w:r>
         <w:rPr>
+          <w:rFonts w:ascii="David" w:hAnsi="David" w:cs="David"/>
+          <w:sz w:val="24"/>
+          <w:szCs w:val="24"/>
+        </w:rPr>
+        <w:t>V</w:t>
+      </w:r>
+      <w:r>
+        <w:rPr>
           <w:rFonts w:ascii="David" w:hAnsi="David" w:cs="David" w:hint="cs"/>
           <w:sz w:val="24"/>
           <w:szCs w:val="24"/>
@@ -7512,7 +8165,7 @@
     </w:p>
     <w:p>
       <w:pPr>
-        <w:pStyle w:val="a3"/>
+        <w:pStyle w:val="ListParagraph"/>
         <w:spacing w:line="360" w:lineRule="auto"/>
         <w:rPr>
           <w:rFonts w:ascii="David" w:hAnsi="David" w:cs="David"/>
@@ -7550,7 +8203,7 @@
     </w:p>
     <w:p>
       <w:pPr>
-        <w:pStyle w:val="a3"/>
+        <w:pStyle w:val="ListParagraph"/>
         <w:spacing w:line="360" w:lineRule="auto"/>
         <w:rPr>
           <w:rFonts w:ascii="David" w:hAnsi="David" w:cs="David"/>
@@ -7586,21 +8239,12 @@
           <w:szCs w:val="24"/>
           <w:rtl/>
         </w:rPr>
-        <w:t>עצוב, וכו׳). השתמשו באסוציאציות רק אם הן ברורות לכם/ן</w:t>
-      </w:r>
-      <w:r>
-        <w:rPr>
-          <w:rFonts w:ascii="David" w:hAnsi="David" w:cs="David" w:hint="cs"/>
-          <w:sz w:val="24"/>
-          <w:szCs w:val="24"/>
-          <w:rtl/>
-        </w:rPr>
-        <w:t>".</w:t>
-      </w:r>
-    </w:p>
-    <w:p>
-      <w:pPr>
-        <w:pStyle w:val="a3"/>
+        <w:t>עצוב, וכו׳). השתמשו באסוציאציות רק אם הן ברורות לכם/ן".</w:t>
+      </w:r>
+    </w:p>
+    <w:p>
+      <w:pPr>
+        <w:pStyle w:val="ListParagraph"/>
         <w:spacing w:line="360" w:lineRule="auto"/>
         <w:rPr>
           <w:rFonts w:ascii="David" w:hAnsi="David" w:cs="David"/>
@@ -7638,7 +8282,7 @@
     </w:p>
     <w:p>
       <w:pPr>
-        <w:pStyle w:val="a3"/>
+        <w:pStyle w:val="ListParagraph"/>
         <w:numPr>
           <w:ilvl w:val="0"/>
           <w:numId w:val="13"/>
@@ -7654,6 +8298,14 @@
       </w:pPr>
       <w:r>
         <w:rPr>
+          <w:rFonts w:ascii="David" w:hAnsi="David" w:cs="David"/>
+          <w:sz w:val="24"/>
+          <w:szCs w:val="24"/>
+        </w:rPr>
+        <w:t>V</w:t>
+      </w:r>
+      <w:r>
+        <w:rPr>
           <w:rFonts w:ascii="David" w:hAnsi="David" w:cs="David" w:hint="cs"/>
           <w:sz w:val="24"/>
           <w:szCs w:val="24"/>
@@ -7673,7 +8325,7 @@
     </w:p>
     <w:p>
       <w:pPr>
-        <w:pStyle w:val="a3"/>
+        <w:pStyle w:val="ListParagraph"/>
         <w:spacing w:line="360" w:lineRule="auto"/>
         <w:ind w:left="714"/>
         <w:rPr>
@@ -7690,7 +8342,27 @@
           <w:szCs w:val="24"/>
           <w:rtl/>
         </w:rPr>
-        <w:t>שימו לב כי הקטעים חוזרים על עצמם מספר רב של פעמים, בכדי לאפשר לכם למידה מעמיקה. נסו להאזין היטב בכל אחת מן ההשמעות.</w:t>
+        <w:t xml:space="preserve">שימו לב כי הקטעים חוזרים על עצמם מספר רב של פעמים, בכדי לאפשר לכם למידה מעמיקה. נסו להאזין היטב בכל אחת מן </w:t>
+      </w:r>
+      <w:proofErr w:type="spellStart"/>
+      <w:r>
+        <w:rPr>
+          <w:rFonts w:ascii="David" w:hAnsi="David" w:cs="David"/>
+          <w:sz w:val="24"/>
+          <w:szCs w:val="24"/>
+          <w:rtl/>
+        </w:rPr>
+        <w:t>ההשמעות</w:t>
+      </w:r>
+      <w:proofErr w:type="spellEnd"/>
+      <w:r>
+        <w:rPr>
+          <w:rFonts w:ascii="David" w:hAnsi="David" w:cs="David"/>
+          <w:sz w:val="24"/>
+          <w:szCs w:val="24"/>
+          <w:rtl/>
+        </w:rPr>
+        <w:t>.</w:t>
       </w:r>
       <w:r>
         <w:rPr>
@@ -7704,7 +8376,7 @@
     </w:p>
     <w:p>
       <w:pPr>
-        <w:pStyle w:val="a3"/>
+        <w:pStyle w:val="ListParagraph"/>
         <w:spacing w:line="360" w:lineRule="auto"/>
         <w:ind w:left="714"/>
         <w:rPr>
@@ -7743,7 +8415,7 @@
     </w:p>
     <w:p>
       <w:pPr>
-        <w:pStyle w:val="a3"/>
+        <w:pStyle w:val="ListParagraph"/>
         <w:numPr>
           <w:ilvl w:val="0"/>
           <w:numId w:val="13"/>
@@ -7757,6 +8429,15 @@
       </w:pPr>
       <w:r>
         <w:rPr>
+          <w:rFonts w:ascii="David" w:hAnsi="David" w:cs="David"/>
+          <w:sz w:val="24"/>
+          <w:szCs w:val="24"/>
+          <w:highlight w:val="cyan"/>
+        </w:rPr>
+        <w:t>V</w:t>
+      </w:r>
+      <w:r>
+        <w:rPr>
           <w:rFonts w:ascii="David" w:hAnsi="David" w:cs="David" w:hint="cs"/>
           <w:sz w:val="24"/>
           <w:szCs w:val="24"/>
@@ -7777,7 +8458,7 @@
     </w:p>
     <w:p>
       <w:pPr>
-        <w:pStyle w:val="a3"/>
+        <w:pStyle w:val="ListParagraph"/>
         <w:numPr>
           <w:ilvl w:val="0"/>
           <w:numId w:val="13"/>
@@ -7792,6 +8473,15 @@
       </w:pPr>
       <w:r>
         <w:rPr>
+          <w:rFonts w:ascii="David" w:hAnsi="David" w:cs="David"/>
+          <w:sz w:val="24"/>
+          <w:szCs w:val="24"/>
+          <w:highlight w:val="cyan"/>
+        </w:rPr>
+        <w:t>V</w:t>
+      </w:r>
+      <w:r>
+        <w:rPr>
           <w:rFonts w:ascii="David" w:hAnsi="David" w:cs="David" w:hint="cs"/>
           <w:sz w:val="24"/>
           <w:szCs w:val="24"/>
@@ -7803,7 +8493,7 @@
     </w:p>
     <w:p>
       <w:pPr>
-        <w:pStyle w:val="a3"/>
+        <w:pStyle w:val="ListParagraph"/>
         <w:spacing w:line="360" w:lineRule="auto"/>
         <w:rPr>
           <w:rFonts w:ascii="David" w:hAnsi="David" w:cs="David"/>
@@ -8065,12 +8755,28 @@
           <w:rFonts w:ascii="David" w:hAnsi="David" w:hint="cs"/>
           <w:rtl/>
         </w:rPr>
-        <w:t>מסך תרגול חלק ב'+ג'</w:t>
-      </w:r>
-    </w:p>
-    <w:p>
-      <w:pPr>
-        <w:pStyle w:val="a3"/>
+        <w:t xml:space="preserve">מסך תרגול חלק </w:t>
+      </w:r>
+      <w:proofErr w:type="spellStart"/>
+      <w:r>
+        <w:rPr>
+          <w:rFonts w:ascii="David" w:hAnsi="David" w:hint="cs"/>
+          <w:rtl/>
+        </w:rPr>
+        <w:t>ב'+ג</w:t>
+      </w:r>
+      <w:proofErr w:type="spellEnd"/>
+      <w:r>
+        <w:rPr>
+          <w:rFonts w:ascii="David" w:hAnsi="David" w:hint="cs"/>
+          <w:rtl/>
+        </w:rPr>
+        <w:t>'</w:t>
+      </w:r>
+    </w:p>
+    <w:p>
+      <w:pPr>
+        <w:pStyle w:val="ListParagraph"/>
         <w:numPr>
           <w:ilvl w:val="0"/>
           <w:numId w:val="13"/>
@@ -8086,6 +8792,14 @@
       </w:pPr>
       <w:r>
         <w:rPr>
+          <w:rFonts w:ascii="David" w:hAnsi="David" w:cs="David"/>
+          <w:sz w:val="24"/>
+          <w:szCs w:val="24"/>
+        </w:rPr>
+        <w:t>V</w:t>
+      </w:r>
+      <w:r>
+        <w:rPr>
           <w:rFonts w:ascii="David" w:hAnsi="David" w:cs="David" w:hint="cs"/>
           <w:sz w:val="24"/>
           <w:szCs w:val="24"/>
@@ -8105,7 +8819,7 @@
     </w:p>
     <w:p>
       <w:pPr>
-        <w:pStyle w:val="a3"/>
+        <w:pStyle w:val="ListParagraph"/>
         <w:spacing w:line="360" w:lineRule="auto"/>
         <w:ind w:left="714"/>
         <w:rPr>
@@ -8122,12 +8836,32 @@
           <w:szCs w:val="24"/>
           <w:rtl/>
         </w:rPr>
-        <w:t>שימו לב כי הקטעים חוזרים על עצמם מספר רב של פעמים, בכדי לאפשר לכם למידה מעמיקה. נסו להאזין היטב בכל אחת מן ההשמעות.</w:t>
-      </w:r>
-    </w:p>
-    <w:p>
-      <w:pPr>
-        <w:pStyle w:val="a3"/>
+        <w:t xml:space="preserve">שימו לב כי הקטעים חוזרים על עצמם מספר רב של פעמים, בכדי לאפשר לכם למידה מעמיקה. נסו להאזין היטב בכל אחת מן </w:t>
+      </w:r>
+      <w:proofErr w:type="spellStart"/>
+      <w:r>
+        <w:rPr>
+          <w:rFonts w:ascii="David" w:hAnsi="David" w:cs="David"/>
+          <w:sz w:val="24"/>
+          <w:szCs w:val="24"/>
+          <w:rtl/>
+        </w:rPr>
+        <w:t>ההשמעות</w:t>
+      </w:r>
+      <w:proofErr w:type="spellEnd"/>
+      <w:r>
+        <w:rPr>
+          <w:rFonts w:ascii="David" w:hAnsi="David" w:cs="David"/>
+          <w:sz w:val="24"/>
+          <w:szCs w:val="24"/>
+          <w:rtl/>
+        </w:rPr>
+        <w:t>.</w:t>
+      </w:r>
+    </w:p>
+    <w:p>
+      <w:pPr>
+        <w:pStyle w:val="ListParagraph"/>
         <w:spacing w:line="360" w:lineRule="auto"/>
         <w:ind w:left="714"/>
         <w:rPr>
@@ -8166,7 +8900,7 @@
     </w:p>
     <w:p>
       <w:pPr>
-        <w:pStyle w:val="a3"/>
+        <w:pStyle w:val="ListParagraph"/>
         <w:numPr>
           <w:ilvl w:val="0"/>
           <w:numId w:val="13"/>
@@ -8181,6 +8915,15 @@
       </w:pPr>
       <w:r>
         <w:rPr>
+          <w:rFonts w:ascii="David" w:hAnsi="David" w:cs="David"/>
+          <w:sz w:val="24"/>
+          <w:szCs w:val="24"/>
+          <w:highlight w:val="cyan"/>
+        </w:rPr>
+        <w:t>V</w:t>
+      </w:r>
+      <w:r>
+        <w:rPr>
           <w:rFonts w:ascii="David" w:hAnsi="David" w:cs="David" w:hint="cs"/>
           <w:sz w:val="24"/>
           <w:szCs w:val="24"/>
@@ -8201,7 +8944,7 @@
     </w:p>
     <w:p>
       <w:pPr>
-        <w:pStyle w:val="a3"/>
+        <w:pStyle w:val="ListParagraph"/>
         <w:numPr>
           <w:ilvl w:val="0"/>
           <w:numId w:val="13"/>
@@ -8216,12 +8959,20 @@
       </w:pPr>
       <w:r>
         <w:rPr>
-          <w:rFonts w:ascii="David" w:hAnsi="David" w:cs="David" w:hint="cs"/>
-          <w:sz w:val="24"/>
-          <w:szCs w:val="24"/>
-          <w:rtl/>
+          <w:rFonts w:ascii="David" w:hAnsi="David" w:cs="David"/>
+          <w:sz w:val="24"/>
+          <w:szCs w:val="24"/>
         </w:rPr>
         <w:lastRenderedPageBreak/>
+        <w:t>V</w:t>
+      </w:r>
+      <w:r>
+        <w:rPr>
+          <w:rFonts w:ascii="David" w:hAnsi="David" w:cs="David" w:hint="cs"/>
+          <w:sz w:val="24"/>
+          <w:szCs w:val="24"/>
+          <w:rtl/>
+        </w:rPr>
         <w:t xml:space="preserve">משנים הסבר לפני חלק ג' שיעור </w:t>
       </w:r>
       <w:r>
@@ -8245,7 +8996,7 @@
     </w:p>
     <w:p>
       <w:pPr>
-        <w:pStyle w:val="a3"/>
+        <w:pStyle w:val="ListParagraph"/>
         <w:numPr>
           <w:ilvl w:val="0"/>
           <w:numId w:val="13"/>
@@ -8260,6 +9011,15 @@
       </w:pPr>
       <w:r>
         <w:rPr>
+          <w:rFonts w:ascii="David" w:hAnsi="David" w:cs="David"/>
+          <w:sz w:val="24"/>
+          <w:szCs w:val="24"/>
+          <w:highlight w:val="cyan"/>
+        </w:rPr>
+        <w:t>V</w:t>
+      </w:r>
+      <w:r>
+        <w:rPr>
           <w:rFonts w:ascii="David" w:hAnsi="David" w:cs="David" w:hint="cs"/>
           <w:sz w:val="24"/>
           <w:szCs w:val="24"/>
@@ -8340,7 +9100,7 @@
     </w:p>
     <w:p>
       <w:pPr>
-        <w:pStyle w:val="a3"/>
+        <w:pStyle w:val="ListParagraph"/>
         <w:numPr>
           <w:ilvl w:val="0"/>
           <w:numId w:val="13"/>
@@ -8354,6 +9114,14 @@
       </w:pPr>
       <w:r>
         <w:rPr>
+          <w:rFonts w:ascii="David" w:hAnsi="David" w:cs="David"/>
+          <w:sz w:val="24"/>
+          <w:szCs w:val="24"/>
+        </w:rPr>
+        <w:t>V</w:t>
+      </w:r>
+      <w:r>
+        <w:rPr>
           <w:rFonts w:ascii="David" w:hAnsi="David" w:cs="David" w:hint="cs"/>
           <w:sz w:val="24"/>
           <w:szCs w:val="24"/>
@@ -8406,7 +9174,7 @@
     </w:p>
     <w:p>
       <w:pPr>
-        <w:pStyle w:val="a3"/>
+        <w:pStyle w:val="ListParagraph"/>
         <w:spacing w:line="360" w:lineRule="auto"/>
         <w:rPr>
           <w:rFonts w:ascii="David" w:hAnsi="David" w:cs="David"/>
@@ -8427,7 +9195,7 @@
     </w:p>
     <w:p>
       <w:pPr>
-        <w:pStyle w:val="a3"/>
+        <w:pStyle w:val="ListParagraph"/>
         <w:spacing w:line="360" w:lineRule="auto"/>
         <w:rPr>
           <w:rFonts w:ascii="David" w:hAnsi="David" w:cs="David"/>
@@ -8466,7 +9234,7 @@
     </w:p>
     <w:p>
       <w:pPr>
-        <w:pStyle w:val="a3"/>
+        <w:pStyle w:val="ListParagraph"/>
         <w:spacing w:line="360" w:lineRule="auto"/>
         <w:rPr>
           <w:rFonts w:ascii="David" w:hAnsi="David" w:cs="David"/>
@@ -8487,7 +9255,7 @@
     </w:p>
     <w:p>
       <w:pPr>
-        <w:pStyle w:val="a3"/>
+        <w:pStyle w:val="ListParagraph"/>
         <w:spacing w:line="360" w:lineRule="auto"/>
         <w:rPr>
           <w:rFonts w:ascii="David" w:hAnsi="David" w:cs="David"/>
@@ -8517,7 +9285,7 @@
     </w:p>
     <w:p>
       <w:pPr>
-        <w:pStyle w:val="a3"/>
+        <w:pStyle w:val="ListParagraph"/>
         <w:spacing w:line="360" w:lineRule="auto"/>
         <w:rPr>
           <w:rFonts w:ascii="David" w:hAnsi="David" w:cs="David"/>
@@ -8556,7 +9324,7 @@
     </w:p>
     <w:p>
       <w:pPr>
-        <w:pStyle w:val="a3"/>
+        <w:pStyle w:val="ListParagraph"/>
         <w:numPr>
           <w:ilvl w:val="0"/>
           <w:numId w:val="13"/>
@@ -8571,6 +9339,15 @@
       </w:pPr>
       <w:r>
         <w:rPr>
+          <w:rFonts w:ascii="David" w:hAnsi="David" w:cs="David"/>
+          <w:sz w:val="24"/>
+          <w:szCs w:val="24"/>
+          <w:highlight w:val="cyan"/>
+        </w:rPr>
+        <w:t>V</w:t>
+      </w:r>
+      <w:r>
+        <w:rPr>
           <w:rFonts w:ascii="David" w:hAnsi="David" w:cs="David" w:hint="cs"/>
           <w:sz w:val="24"/>
           <w:szCs w:val="24"/>
@@ -8582,7 +9359,7 @@
     </w:p>
     <w:p>
       <w:pPr>
-        <w:pStyle w:val="a3"/>
+        <w:pStyle w:val="ListParagraph"/>
         <w:spacing w:line="360" w:lineRule="auto"/>
         <w:rPr>
           <w:rFonts w:ascii="David" w:hAnsi="David" w:cs="David"/>
@@ -8615,12 +9392,32 @@
           <w:szCs w:val="24"/>
           <w:rtl/>
         </w:rPr>
-        <w:t xml:space="preserve"> כל אקורד מושמע 4 פעמים. חלקים ב'+ג' 4 אקורדים, 4 טרנס',  כל טרנס' מושמעת פעם אחת)</w:t>
-      </w:r>
-    </w:p>
-    <w:p>
-      <w:pPr>
-        <w:pStyle w:val="a3"/>
+        <w:t xml:space="preserve"> כל אקורד מושמע 4 פעמים. חלקים </w:t>
+      </w:r>
+      <w:proofErr w:type="spellStart"/>
+      <w:r>
+        <w:rPr>
+          <w:rFonts w:ascii="David" w:hAnsi="David" w:cs="David" w:hint="cs"/>
+          <w:sz w:val="24"/>
+          <w:szCs w:val="24"/>
+          <w:rtl/>
+        </w:rPr>
+        <w:t>ב'+ג</w:t>
+      </w:r>
+      <w:proofErr w:type="spellEnd"/>
+      <w:r>
+        <w:rPr>
+          <w:rFonts w:ascii="David" w:hAnsi="David" w:cs="David" w:hint="cs"/>
+          <w:sz w:val="24"/>
+          <w:szCs w:val="24"/>
+          <w:rtl/>
+        </w:rPr>
+        <w:t>' 4 אקורדים, 4 טרנס',  כל טרנס' מושמעת פעם אחת)</w:t>
+      </w:r>
+    </w:p>
+    <w:p>
+      <w:pPr>
+        <w:pStyle w:val="ListParagraph"/>
         <w:numPr>
           <w:ilvl w:val="0"/>
           <w:numId w:val="13"/>
@@ -8634,6 +9431,15 @@
       </w:pPr>
       <w:r>
         <w:rPr>
+          <w:rFonts w:ascii="David" w:hAnsi="David" w:cs="David"/>
+          <w:sz w:val="24"/>
+          <w:szCs w:val="24"/>
+          <w:highlight w:val="cyan"/>
+        </w:rPr>
+        <w:t>V</w:t>
+      </w:r>
+      <w:r>
+        <w:rPr>
           <w:rFonts w:ascii="David" w:hAnsi="David" w:cs="David" w:hint="cs"/>
           <w:sz w:val="24"/>
           <w:szCs w:val="24"/>
@@ -8710,7 +9516,7 @@
     </w:p>
     <w:p>
       <w:pPr>
-        <w:pStyle w:val="a3"/>
+        <w:pStyle w:val="ListParagraph"/>
         <w:numPr>
           <w:ilvl w:val="0"/>
           <w:numId w:val="13"/>
@@ -8724,6 +9530,15 @@
       </w:pPr>
       <w:r>
         <w:rPr>
+          <w:rFonts w:ascii="David" w:hAnsi="David" w:cs="David"/>
+          <w:sz w:val="24"/>
+          <w:szCs w:val="24"/>
+          <w:highlight w:val="cyan"/>
+        </w:rPr>
+        <w:t>V</w:t>
+      </w:r>
+      <w:r>
+        <w:rPr>
           <w:rFonts w:ascii="David" w:hAnsi="David" w:cs="David" w:hint="cs"/>
           <w:sz w:val="24"/>
           <w:szCs w:val="24"/>
@@ -8762,7 +9577,7 @@
     </w:p>
     <w:p>
       <w:pPr>
-        <w:pStyle w:val="a3"/>
+        <w:pStyle w:val="ListParagraph"/>
         <w:spacing w:line="360" w:lineRule="auto"/>
         <w:rPr>
           <w:rFonts w:ascii="David" w:hAnsi="David" w:cs="David"/>
@@ -8836,7 +9651,7 @@
     </w:p>
     <w:p>
       <w:pPr>
-        <w:pStyle w:val="a3"/>
+        <w:pStyle w:val="ListParagraph"/>
         <w:numPr>
           <w:ilvl w:val="0"/>
           <w:numId w:val="13"/>
@@ -8850,6 +9665,14 @@
       </w:pPr>
       <w:r>
         <w:rPr>
+          <w:rFonts w:ascii="David" w:hAnsi="David" w:cs="David"/>
+          <w:sz w:val="24"/>
+          <w:szCs w:val="24"/>
+        </w:rPr>
+        <w:t>V</w:t>
+      </w:r>
+      <w:r>
+        <w:rPr>
           <w:rFonts w:ascii="David" w:hAnsi="David" w:cs="David" w:hint="cs"/>
           <w:sz w:val="24"/>
           <w:szCs w:val="24"/>
@@ -8860,7 +9683,7 @@
     </w:p>
     <w:p>
       <w:pPr>
-        <w:pStyle w:val="a3"/>
+        <w:pStyle w:val="ListParagraph"/>
         <w:numPr>
           <w:ilvl w:val="0"/>
           <w:numId w:val="13"/>
@@ -8874,6 +9697,14 @@
       </w:pPr>
       <w:r>
         <w:rPr>
+          <w:rFonts w:ascii="David" w:hAnsi="David" w:cs="David"/>
+          <w:sz w:val="24"/>
+          <w:szCs w:val="24"/>
+        </w:rPr>
+        <w:t>V</w:t>
+      </w:r>
+      <w:r>
+        <w:rPr>
           <w:rFonts w:ascii="David" w:hAnsi="David" w:cs="David" w:hint="cs"/>
           <w:sz w:val="24"/>
           <w:szCs w:val="24"/>
@@ -8902,7 +9733,7 @@
     </w:p>
     <w:p>
       <w:pPr>
-        <w:pStyle w:val="a3"/>
+        <w:pStyle w:val="ListParagraph"/>
         <w:numPr>
           <w:ilvl w:val="0"/>
           <w:numId w:val="13"/>
@@ -8917,6 +9748,15 @@
       </w:pPr>
       <w:r>
         <w:rPr>
+          <w:rFonts w:ascii="David" w:hAnsi="David" w:cs="David"/>
+          <w:sz w:val="24"/>
+          <w:szCs w:val="24"/>
+          <w:highlight w:val="cyan"/>
+        </w:rPr>
+        <w:t>V</w:t>
+      </w:r>
+      <w:r>
+        <w:rPr>
           <w:rFonts w:ascii="David" w:hAnsi="David" w:cs="David" w:hint="cs"/>
           <w:sz w:val="24"/>
           <w:szCs w:val="24"/>
@@ -8972,12 +9812,56 @@
           <w:highlight w:val="cyan"/>
           <w:rtl/>
         </w:rPr>
-        <w:t>(טרנספוזיציות חדשות) לחלק התיקונים, ותצורף טבלה של שיוכים בכל חלק.</w:t>
-      </w:r>
-    </w:p>
-    <w:p>
-      <w:pPr>
-        <w:pStyle w:val="a3"/>
+        <w:t>(</w:t>
+      </w:r>
+      <w:proofErr w:type="spellStart"/>
+      <w:r>
+        <w:rPr>
+          <w:rFonts w:ascii="David" w:hAnsi="David" w:cs="David" w:hint="cs"/>
+          <w:sz w:val="24"/>
+          <w:szCs w:val="24"/>
+          <w:highlight w:val="cyan"/>
+          <w:rtl/>
+        </w:rPr>
+        <w:t>טרנספוזיציות</w:t>
+      </w:r>
+      <w:proofErr w:type="spellEnd"/>
+      <w:r>
+        <w:rPr>
+          <w:rFonts w:ascii="David" w:hAnsi="David" w:cs="David" w:hint="cs"/>
+          <w:sz w:val="24"/>
+          <w:szCs w:val="24"/>
+          <w:highlight w:val="cyan"/>
+          <w:rtl/>
+        </w:rPr>
+        <w:t xml:space="preserve"> חדשות) לחלק התיקונים, ותצורף טבלה של </w:t>
+      </w:r>
+      <w:proofErr w:type="spellStart"/>
+      <w:r>
+        <w:rPr>
+          <w:rFonts w:ascii="David" w:hAnsi="David" w:cs="David" w:hint="cs"/>
+          <w:sz w:val="24"/>
+          <w:szCs w:val="24"/>
+          <w:highlight w:val="cyan"/>
+          <w:rtl/>
+        </w:rPr>
+        <w:t>שיוכים</w:t>
+      </w:r>
+      <w:proofErr w:type="spellEnd"/>
+      <w:r>
+        <w:rPr>
+          <w:rFonts w:ascii="David" w:hAnsi="David" w:cs="David" w:hint="cs"/>
+          <w:sz w:val="24"/>
+          <w:szCs w:val="24"/>
+          <w:highlight w:val="cyan"/>
+          <w:rtl/>
+        </w:rPr>
+        <w:t xml:space="preserve"> בכל חלק.</w:t>
+      </w:r>
+    </w:p>
+    <w:p>
+      <w:pPr>
+        <w:pStyle w:val="ListParagraph"/>
         <w:spacing w:line="360" w:lineRule="auto"/>
         <w:rPr>
           <w:rFonts w:ascii="David" w:hAnsi="David" w:cs="David"/>
@@ -9075,7 +9959,7 @@
     </w:p>
     <w:p>
       <w:pPr>
-        <w:pStyle w:val="a3"/>
+        <w:pStyle w:val="ListParagraph"/>
         <w:spacing w:line="360" w:lineRule="auto"/>
         <w:rPr>
           <w:rFonts w:ascii="David" w:hAnsi="David" w:cs="David"/>
@@ -9112,7 +9996,7 @@
     </w:p>
     <w:p>
       <w:pPr>
-        <w:pStyle w:val="a3"/>
+        <w:pStyle w:val="ListParagraph"/>
         <w:numPr>
           <w:ilvl w:val="0"/>
           <w:numId w:val="13"/>
@@ -9127,12 +10011,20 @@
       </w:pPr>
       <w:r>
         <w:rPr>
-          <w:rFonts w:ascii="David" w:hAnsi="David" w:cs="David" w:hint="cs"/>
-          <w:sz w:val="24"/>
-          <w:szCs w:val="24"/>
-          <w:rtl/>
+          <w:rFonts w:ascii="David" w:hAnsi="David" w:cs="David"/>
+          <w:sz w:val="24"/>
+          <w:szCs w:val="24"/>
         </w:rPr>
         <w:lastRenderedPageBreak/>
+        <w:t>V</w:t>
+      </w:r>
+      <w:r>
+        <w:rPr>
+          <w:rFonts w:ascii="David" w:hAnsi="David" w:cs="David" w:hint="cs"/>
+          <w:sz w:val="24"/>
+          <w:szCs w:val="24"/>
+          <w:rtl/>
+        </w:rPr>
         <w:t xml:space="preserve">משנים הסבר לפני חלק ב' תרגול של החלק החופשי: </w:t>
       </w:r>
       <w:r>
@@ -9165,7 +10057,7 @@
     </w:p>
     <w:p>
       <w:pPr>
-        <w:pStyle w:val="a3"/>
+        <w:pStyle w:val="ListParagraph"/>
         <w:spacing w:line="360" w:lineRule="auto"/>
         <w:rPr>
           <w:rFonts w:ascii="David" w:hAnsi="David" w:cs="David"/>
@@ -9213,7 +10105,7 @@
     </w:p>
     <w:p>
       <w:pPr>
-        <w:pStyle w:val="a3"/>
+        <w:pStyle w:val="ListParagraph"/>
         <w:spacing w:line="360" w:lineRule="auto"/>
         <w:ind w:left="714"/>
         <w:rPr>
@@ -9235,7 +10127,7 @@
     </w:p>
     <w:p>
       <w:pPr>
-        <w:pStyle w:val="a3"/>
+        <w:pStyle w:val="ListParagraph"/>
         <w:spacing w:line="360" w:lineRule="auto"/>
         <w:rPr>
           <w:rFonts w:ascii="David" w:hAnsi="David" w:cs="David"/>
@@ -9265,7 +10157,7 @@
     </w:p>
     <w:p>
       <w:pPr>
-        <w:pStyle w:val="a3"/>
+        <w:pStyle w:val="ListParagraph"/>
         <w:spacing w:line="360" w:lineRule="auto"/>
         <w:rPr>
           <w:rFonts w:ascii="David" w:hAnsi="David" w:cs="David"/>
@@ -9303,7 +10195,7 @@
     </w:p>
     <w:p>
       <w:pPr>
-        <w:pStyle w:val="a3"/>
+        <w:pStyle w:val="ListParagraph"/>
         <w:numPr>
           <w:ilvl w:val="0"/>
           <w:numId w:val="13"/>
@@ -9317,14 +10209,35 @@
       </w:pPr>
       <w:r>
         <w:rPr>
-          <w:rFonts w:ascii="David" w:hAnsi="David" w:cs="David" w:hint="cs"/>
-          <w:sz w:val="24"/>
-          <w:szCs w:val="24"/>
-          <w:highlight w:val="cyan"/>
-          <w:rtl/>
-        </w:rPr>
-        <w:t>מוסיפים טרנספוזיציות</w:t>
-      </w:r>
+          <w:rFonts w:ascii="David" w:hAnsi="David" w:cs="David"/>
+          <w:sz w:val="24"/>
+          <w:szCs w:val="24"/>
+          <w:highlight w:val="cyan"/>
+        </w:rPr>
+        <w:t>V</w:t>
+      </w:r>
+      <w:r>
+        <w:rPr>
+          <w:rFonts w:ascii="David" w:hAnsi="David" w:cs="David" w:hint="cs"/>
+          <w:sz w:val="24"/>
+          <w:szCs w:val="24"/>
+          <w:highlight w:val="cyan"/>
+          <w:rtl/>
+        </w:rPr>
+        <w:t xml:space="preserve">מוסיפים </w:t>
+      </w:r>
+      <w:proofErr w:type="spellStart"/>
+      <w:r>
+        <w:rPr>
+          <w:rFonts w:ascii="David" w:hAnsi="David" w:cs="David" w:hint="cs"/>
+          <w:sz w:val="24"/>
+          <w:szCs w:val="24"/>
+          <w:highlight w:val="cyan"/>
+          <w:rtl/>
+        </w:rPr>
+        <w:t>טרנספוזיציות</w:t>
+      </w:r>
+      <w:proofErr w:type="spellEnd"/>
       <w:r>
         <w:rPr>
           <w:rFonts w:ascii="David" w:hAnsi="David" w:cs="David" w:hint="cs"/>
@@ -9374,7 +10287,7 @@
     </w:p>
     <w:p>
       <w:pPr>
-        <w:pStyle w:val="a3"/>
+        <w:pStyle w:val="ListParagraph"/>
         <w:numPr>
           <w:ilvl w:val="0"/>
           <w:numId w:val="13"/>
@@ -9388,6 +10301,14 @@
       </w:pPr>
       <w:r>
         <w:rPr>
+          <w:rFonts w:ascii="David" w:hAnsi="David" w:cs="David"/>
+          <w:sz w:val="24"/>
+          <w:szCs w:val="24"/>
+        </w:rPr>
+        <w:t>V</w:t>
+      </w:r>
+      <w:r>
+        <w:rPr>
           <w:rFonts w:ascii="David" w:hAnsi="David" w:cs="David" w:hint="cs"/>
           <w:sz w:val="24"/>
           <w:szCs w:val="24"/>
@@ -9425,7 +10346,7 @@
     </w:p>
     <w:p>
       <w:pPr>
-        <w:pStyle w:val="a3"/>
+        <w:pStyle w:val="ListParagraph"/>
         <w:spacing w:line="360" w:lineRule="auto"/>
         <w:rPr>
           <w:rFonts w:ascii="David" w:hAnsi="David" w:cs="David"/>
@@ -9464,7 +10385,7 @@
     </w:p>
     <w:p>
       <w:pPr>
-        <w:pStyle w:val="a3"/>
+        <w:pStyle w:val="ListParagraph"/>
         <w:spacing w:line="360" w:lineRule="auto"/>
         <w:rPr>
           <w:rFonts w:ascii="David" w:hAnsi="David" w:cs="David"/>
@@ -9485,7 +10406,7 @@
     </w:p>
     <w:p>
       <w:pPr>
-        <w:pStyle w:val="a3"/>
+        <w:pStyle w:val="ListParagraph"/>
         <w:spacing w:line="360" w:lineRule="auto"/>
         <w:rPr>
           <w:rFonts w:ascii="David" w:hAnsi="David" w:cs="David"/>
@@ -9514,7 +10435,7 @@
     </w:p>
     <w:p>
       <w:pPr>
-        <w:pStyle w:val="a3"/>
+        <w:pStyle w:val="ListParagraph"/>
         <w:spacing w:line="360" w:lineRule="auto"/>
         <w:rPr>
           <w:rFonts w:ascii="David" w:hAnsi="David" w:cs="David"/>
@@ -9534,7 +10455,7 @@
     </w:p>
     <w:p>
       <w:pPr>
-        <w:pStyle w:val="a3"/>
+        <w:pStyle w:val="ListParagraph"/>
         <w:numPr>
           <w:ilvl w:val="0"/>
           <w:numId w:val="13"/>
@@ -9548,6 +10469,15 @@
       </w:pPr>
       <w:r>
         <w:rPr>
+          <w:rFonts w:ascii="David" w:hAnsi="David" w:cs="David"/>
+          <w:sz w:val="24"/>
+          <w:szCs w:val="24"/>
+          <w:highlight w:val="cyan"/>
+        </w:rPr>
+        <w:t>V</w:t>
+      </w:r>
+      <w:r>
+        <w:rPr>
           <w:rFonts w:ascii="David" w:hAnsi="David" w:cs="David" w:hint="cs"/>
           <w:sz w:val="24"/>
           <w:szCs w:val="24"/>
@@ -9568,7 +10498,7 @@
     </w:p>
     <w:p>
       <w:pPr>
-        <w:pStyle w:val="a3"/>
+        <w:pStyle w:val="ListParagraph"/>
         <w:numPr>
           <w:ilvl w:val="0"/>
           <w:numId w:val="13"/>
@@ -9582,6 +10512,14 @@
       </w:pPr>
       <w:r>
         <w:rPr>
+          <w:rFonts w:ascii="David" w:hAnsi="David" w:cs="David"/>
+          <w:sz w:val="24"/>
+          <w:szCs w:val="24"/>
+        </w:rPr>
+        <w:t>V</w:t>
+      </w:r>
+      <w:r>
+        <w:rPr>
           <w:rFonts w:ascii="David" w:hAnsi="David" w:cs="David" w:hint="cs"/>
           <w:sz w:val="24"/>
           <w:szCs w:val="24"/>
@@ -9619,7 +10557,7 @@
     </w:p>
     <w:p>
       <w:pPr>
-        <w:pStyle w:val="a3"/>
+        <w:pStyle w:val="ListParagraph"/>
         <w:spacing w:line="360" w:lineRule="auto"/>
         <w:rPr>
           <w:rFonts w:ascii="David" w:hAnsi="David" w:cs="David"/>
@@ -9640,7 +10578,7 @@
     </w:p>
     <w:p>
       <w:pPr>
-        <w:pStyle w:val="a3"/>
+        <w:pStyle w:val="ListParagraph"/>
         <w:spacing w:line="360" w:lineRule="auto"/>
         <w:rPr>
           <w:rFonts w:ascii="David" w:hAnsi="David" w:cs="David"/>
@@ -9670,7 +10608,7 @@
     </w:p>
     <w:p>
       <w:pPr>
-        <w:pStyle w:val="a3"/>
+        <w:pStyle w:val="ListParagraph"/>
         <w:spacing w:line="360" w:lineRule="auto"/>
         <w:rPr>
           <w:rFonts w:ascii="David" w:hAnsi="David" w:cs="David"/>
@@ -9691,7 +10629,7 @@
     </w:p>
     <w:p>
       <w:pPr>
-        <w:pStyle w:val="a3"/>
+        <w:pStyle w:val="ListParagraph"/>
         <w:numPr>
           <w:ilvl w:val="0"/>
           <w:numId w:val="13"/>
@@ -9706,6 +10644,14 @@
       </w:pPr>
       <w:r>
         <w:rPr>
+          <w:rFonts w:ascii="David" w:hAnsi="David" w:cs="David"/>
+          <w:sz w:val="24"/>
+          <w:szCs w:val="24"/>
+        </w:rPr>
+        <w:t>V</w:t>
+      </w:r>
+      <w:r>
+        <w:rPr>
           <w:rFonts w:ascii="David" w:hAnsi="David" w:cs="David" w:hint="cs"/>
           <w:sz w:val="24"/>
           <w:szCs w:val="24"/>
@@ -9725,7 +10671,7 @@
     </w:p>
     <w:p>
       <w:pPr>
-        <w:pStyle w:val="a3"/>
+        <w:pStyle w:val="ListParagraph"/>
         <w:numPr>
           <w:ilvl w:val="0"/>
           <w:numId w:val="13"/>
@@ -9735,13 +10681,15 @@
           <w:rFonts w:ascii="David" w:hAnsi="David" w:cs="David"/>
           <w:sz w:val="24"/>
           <w:szCs w:val="24"/>
-        </w:rPr>
-      </w:pPr>
-      <w:r>
-        <w:rPr>
-          <w:rFonts w:ascii="David" w:hAnsi="David" w:cs="David" w:hint="cs"/>
-          <w:sz w:val="24"/>
-          <w:szCs w:val="24"/>
+          <w:highlight w:val="yellow"/>
+        </w:rPr>
+      </w:pPr>
+      <w:r>
+        <w:rPr>
+          <w:rFonts w:ascii="David" w:hAnsi="David" w:cs="David" w:hint="cs"/>
+          <w:sz w:val="24"/>
+          <w:szCs w:val="24"/>
+          <w:highlight w:val="yellow"/>
           <w:rtl/>
         </w:rPr>
         <w:t>מתווסף מסך לפני סוף התוכנה (המסך יופיע בהפעלה הראשונה והאחרונה של התוכנה בלבד):</w:t>
@@ -9749,20 +10697,22 @@
     </w:p>
     <w:p>
       <w:pPr>
-        <w:pStyle w:val="a3"/>
-        <w:spacing w:line="360" w:lineRule="auto"/>
-        <w:rPr>
-          <w:rFonts w:ascii="David" w:hAnsi="David" w:cs="David"/>
-          <w:sz w:val="24"/>
-          <w:szCs w:val="24"/>
-          <w:rtl/>
-        </w:rPr>
-      </w:pPr>
-      <w:r>
-        <w:rPr>
-          <w:rFonts w:ascii="David" w:hAnsi="David" w:cs="David" w:hint="cs"/>
-          <w:sz w:val="24"/>
-          <w:szCs w:val="24"/>
+        <w:pStyle w:val="ListParagraph"/>
+        <w:spacing w:line="360" w:lineRule="auto"/>
+        <w:rPr>
+          <w:rFonts w:ascii="David" w:hAnsi="David" w:cs="David"/>
+          <w:sz w:val="24"/>
+          <w:szCs w:val="24"/>
+          <w:highlight w:val="yellow"/>
+          <w:rtl/>
+        </w:rPr>
+      </w:pPr>
+      <w:r>
+        <w:rPr>
+          <w:rFonts w:ascii="David" w:hAnsi="David" w:cs="David" w:hint="cs"/>
+          <w:sz w:val="24"/>
+          <w:szCs w:val="24"/>
+          <w:highlight w:val="yellow"/>
           <w:rtl/>
         </w:rPr>
         <w:t>שאלה פתוחה:</w:t>
@@ -9772,6 +10722,7 @@
           <w:rFonts w:ascii="David" w:hAnsi="David" w:cs="David" w:hint="cs"/>
           <w:sz w:val="24"/>
           <w:szCs w:val="24"/>
+          <w:highlight w:val="yellow"/>
         </w:rPr>
         <w:t xml:space="preserve"> </w:t>
       </w:r>
@@ -9780,6 +10731,7 @@
           <w:rFonts w:ascii="David" w:hAnsi="David" w:cs="David" w:hint="cs"/>
           <w:sz w:val="24"/>
           <w:szCs w:val="24"/>
+          <w:highlight w:val="yellow"/>
           <w:rtl/>
         </w:rPr>
         <w:t>"אם השתמשתם</w:t>
@@ -9789,6 +10741,7 @@
           <w:rFonts w:ascii="David" w:hAnsi="David" w:cs="David" w:hint="cs"/>
           <w:sz w:val="24"/>
           <w:szCs w:val="24"/>
+          <w:highlight w:val="yellow"/>
           <w:rtl/>
         </w:rPr>
         <w:t>/ן</w:t>
@@ -9798,6 +10751,7 @@
           <w:rFonts w:ascii="David" w:hAnsi="David" w:cs="David" w:hint="cs"/>
           <w:sz w:val="24"/>
           <w:szCs w:val="24"/>
+          <w:highlight w:val="yellow"/>
           <w:rtl/>
         </w:rPr>
         <w:t xml:space="preserve"> באסוציאציות לזיהוי האקורדים, אנא ציינו כעת באילו אסוציאציות</w:t>
@@ -9807,24 +10761,17 @@
           <w:rFonts w:ascii="David" w:hAnsi="David" w:cs="David" w:hint="cs"/>
           <w:sz w:val="24"/>
           <w:szCs w:val="24"/>
-          <w:rtl/>
-        </w:rPr>
-        <w:t xml:space="preserve"> </w:t>
-      </w:r>
-      <w:r>
-        <w:rPr>
-          <w:rFonts w:ascii="David" w:hAnsi="David" w:cs="David" w:hint="cs"/>
-          <w:sz w:val="24"/>
-          <w:szCs w:val="24"/>
-          <w:rtl/>
-        </w:rPr>
-        <w:t>השתמשתם/ן</w:t>
-      </w:r>
-      <w:r>
-        <w:rPr>
-          <w:rFonts w:ascii="David" w:hAnsi="David" w:cs="David" w:hint="cs"/>
-          <w:sz w:val="24"/>
-          <w:szCs w:val="24"/>
+          <w:highlight w:val="yellow"/>
+          <w:rtl/>
+        </w:rPr>
+        <w:t xml:space="preserve"> השתמשתם/ן</w:t>
+      </w:r>
+      <w:r>
+        <w:rPr>
+          <w:rFonts w:ascii="David" w:hAnsi="David" w:cs="David" w:hint="cs"/>
+          <w:sz w:val="24"/>
+          <w:szCs w:val="24"/>
+          <w:highlight w:val="yellow"/>
           <w:rtl/>
         </w:rPr>
         <w:t>"</w:t>
@@ -9834,6 +10781,7 @@
           <w:rFonts w:ascii="David" w:hAnsi="David" w:cs="David" w:hint="cs"/>
           <w:sz w:val="24"/>
           <w:szCs w:val="24"/>
+          <w:highlight w:val="yellow"/>
           <w:rtl/>
         </w:rPr>
         <w:t xml:space="preserve">. </w:t>
@@ -9841,24 +10789,26 @@
     </w:p>
     <w:p>
       <w:pPr>
-        <w:pStyle w:val="a3"/>
-        <w:spacing w:line="360" w:lineRule="auto"/>
-        <w:rPr>
-          <w:rFonts w:ascii="David" w:hAnsi="David" w:cs="David"/>
-          <w:sz w:val="24"/>
-          <w:szCs w:val="24"/>
-          <w:rtl/>
-        </w:rPr>
-      </w:pPr>
-      <w:r>
-        <w:rPr>
-          <w:rFonts w:ascii="David" w:hAnsi="David" w:cs="David" w:hint="cs"/>
-          <w:sz w:val="24"/>
-          <w:szCs w:val="24"/>
+        <w:pStyle w:val="ListParagraph"/>
+        <w:spacing w:line="360" w:lineRule="auto"/>
+        <w:rPr>
+          <w:rFonts w:ascii="David" w:hAnsi="David" w:cs="David"/>
+          <w:sz w:val="24"/>
+          <w:szCs w:val="24"/>
+        </w:rPr>
+      </w:pPr>
+      <w:r>
+        <w:rPr>
+          <w:rFonts w:ascii="David" w:hAnsi="David" w:cs="David" w:hint="cs"/>
+          <w:sz w:val="24"/>
+          <w:szCs w:val="24"/>
+          <w:highlight w:val="yellow"/>
           <w:rtl/>
         </w:rPr>
         <w:t>מקום למילוי תשובה טקסטואלית.</w:t>
       </w:r>
+      <w:bookmarkStart w:id="2" w:name="_GoBack"/>
+      <w:bookmarkEnd w:id="2"/>
     </w:p>
     <w:sectPr>
       <w:pgSz w:w="11906" w:h="16838"/>
@@ -9873,7 +10823,7 @@
 </file>
 
 <file path=word/numbering.xml><?xml version="1.0" encoding="utf-8"?>
-<w:numbering xmlns:wpc="http://schemas.microsoft.com/office/word/2010/wordprocessingCanvas" xmlns:cx="http://schemas.microsoft.com/office/drawing/2014/chartex" xmlns:cx1="http://schemas.microsoft.com/office/drawing/2015/9/8/chartex" xmlns:cx2="http://schemas.microsoft.com/office/drawing/2015/10/21/chartex" xmlns:cx3="http://schemas.microsoft.com/office/drawing/2016/5/9/chartex" xmlns:cx4="http://schemas.microsoft.com/office/drawing/2016/5/10/chartex" xmlns:cx5="http://schemas.microsoft.com/office/drawing/2016/5/11/chartex" xmlns:cx6="http://schemas.microsoft.com/office/drawing/2016/5/12/chartex" xmlns:cx7="http://schemas.microsoft.com/office/drawing/2016/5/13/chartex" xmlns:cx8="http://schemas.microsoft.com/office/drawing/2016/5/14/chartex" xmlns:mc="http://schemas.openxmlformats.org/markup-compatibility/2006" xmlns:aink="http://schemas.microsoft.com/office/drawing/2016/ink" xmlns:am3d="http://schemas.microsoft.com/office/drawing/2017/model3d" xmlns:o="urn:schemas-microsoft-com:office:office" xmlns:r="http://schemas.openxmlformats.org/officeDocument/2006/relationships" xmlns:m="http://schemas.openxmlformats.org/officeDocument/2006/math" xmlns:v="urn:schemas-microsoft-com:vml" xmlns:wp14="http://schemas.microsoft.com/office/word/2010/wordprocessingDrawing" xmlns:wp="http://schemas.openxmlformats.org/drawingml/2006/wordprocessingDrawing" xmlns:w10="urn:schemas-microsoft-com:office:word" xmlns:w="http://schemas.openxmlformats.org/wordprocessingml/2006/main" xmlns:w14="http://schemas.microsoft.com/office/word/2010/wordml" xmlns:w15="http://schemas.microsoft.com/office/word/2012/wordml" xmlns:w16cex="http://schemas.microsoft.com/office/word/2018/wordml/cex" xmlns:w16cid="http://schemas.microsoft.com/office/word/2016/wordml/cid" xmlns:w16="http://schemas.microsoft.com/office/word/2018/wordml" xmlns:w16se="http://schemas.microsoft.com/office/word/2015/wordml/symex" xmlns:wpg="http://schemas.microsoft.com/office/word/2010/wordprocessingGroup" xmlns:wpi="http://schemas.microsoft.com/office/word/2010/wordprocessingInk" xmlns:wne="http://schemas.microsoft.com/office/word/2006/wordml" xmlns:wps="http://schemas.microsoft.com/office/word/2010/wordprocessingShape" mc:Ignorable="w14 w15 w16se w16cid w16 w16cex wp14">
+<w:numbering xmlns:wpc="http://schemas.microsoft.com/office/word/2010/wordprocessingCanvas" xmlns:cx="http://schemas.microsoft.com/office/drawing/2014/chartex" xmlns:cx1="http://schemas.microsoft.com/office/drawing/2015/9/8/chartex" xmlns:cx2="http://schemas.microsoft.com/office/drawing/2015/10/21/chartex" xmlns:cx3="http://schemas.microsoft.com/office/drawing/2016/5/9/chartex" xmlns:cx4="http://schemas.microsoft.com/office/drawing/2016/5/10/chartex" xmlns:cx5="http://schemas.microsoft.com/office/drawing/2016/5/11/chartex" xmlns:cx6="http://schemas.microsoft.com/office/drawing/2016/5/12/chartex" xmlns:cx7="http://schemas.microsoft.com/office/drawing/2016/5/13/chartex" xmlns:cx8="http://schemas.microsoft.com/office/drawing/2016/5/14/chartex" xmlns:mc="http://schemas.openxmlformats.org/markup-compatibility/2006" xmlns:aink="http://schemas.microsoft.com/office/drawing/2016/ink" xmlns:am3d="http://schemas.microsoft.com/office/drawing/2017/model3d" xmlns:o="urn:schemas-microsoft-com:office:office" xmlns:r="http://schemas.openxmlformats.org/officeDocument/2006/relationships" xmlns:m="http://schemas.openxmlformats.org/officeDocument/2006/math" xmlns:v="urn:schemas-microsoft-com:vml" xmlns:wp14="http://schemas.microsoft.com/office/word/2010/wordprocessingDrawing" xmlns:wp="http://schemas.openxmlformats.org/drawingml/2006/wordprocessingDrawing" xmlns:w10="urn:schemas-microsoft-com:office:word" xmlns:w="http://schemas.openxmlformats.org/wordprocessingml/2006/main" xmlns:w14="http://schemas.microsoft.com/office/word/2010/wordml" xmlns:w15="http://schemas.microsoft.com/office/word/2012/wordml" xmlns:w16cid="http://schemas.microsoft.com/office/word/2016/wordml/cid" xmlns:w16se="http://schemas.microsoft.com/office/word/2015/wordml/symex" xmlns:wpg="http://schemas.microsoft.com/office/word/2010/wordprocessingGroup" xmlns:wpi="http://schemas.microsoft.com/office/word/2010/wordprocessingInk" xmlns:wne="http://schemas.microsoft.com/office/word/2006/wordml" xmlns:wps="http://schemas.microsoft.com/office/word/2010/wordprocessingShape" mc:Ignorable="w14 w15 w16se w16cid wp14">
   <w:abstractNum w:abstractNumId="0" w15:restartNumberingAfterBreak="0">
     <w:nsid w:val="05703BA3"/>
     <w:multiLevelType w:val="hybridMultilevel"/>
@@ -11098,7 +12048,7 @@
 </file>
 
 <file path=word/people.xml><?xml version="1.0" encoding="utf-8"?>
-<w15:people xmlns:wpc="http://schemas.microsoft.com/office/word/2010/wordprocessingCanvas" xmlns:cx="http://schemas.microsoft.com/office/drawing/2014/chartex" xmlns:cx1="http://schemas.microsoft.com/office/drawing/2015/9/8/chartex" xmlns:cx2="http://schemas.microsoft.com/office/drawing/2015/10/21/chartex" xmlns:cx3="http://schemas.microsoft.com/office/drawing/2016/5/9/chartex" xmlns:cx4="http://schemas.microsoft.com/office/drawing/2016/5/10/chartex" xmlns:cx5="http://schemas.microsoft.com/office/drawing/2016/5/11/chartex" xmlns:cx6="http://schemas.microsoft.com/office/drawing/2016/5/12/chartex" xmlns:cx7="http://schemas.microsoft.com/office/drawing/2016/5/13/chartex" xmlns:cx8="http://schemas.microsoft.com/office/drawing/2016/5/14/chartex" xmlns:mc="http://schemas.openxmlformats.org/markup-compatibility/2006" xmlns:aink="http://schemas.microsoft.com/office/drawing/2016/ink" xmlns:am3d="http://schemas.microsoft.com/office/drawing/2017/model3d" xmlns:o="urn:schemas-microsoft-com:office:office" xmlns:r="http://schemas.openxmlformats.org/officeDocument/2006/relationships" xmlns:m="http://schemas.openxmlformats.org/officeDocument/2006/math" xmlns:v="urn:schemas-microsoft-com:vml" xmlns:wp14="http://schemas.microsoft.com/office/word/2010/wordprocessingDrawing" xmlns:wp="http://schemas.openxmlformats.org/drawingml/2006/wordprocessingDrawing" xmlns:w10="urn:schemas-microsoft-com:office:word" xmlns:w="http://schemas.openxmlformats.org/wordprocessingml/2006/main" xmlns:w14="http://schemas.microsoft.com/office/word/2010/wordml" xmlns:w15="http://schemas.microsoft.com/office/word/2012/wordml" xmlns:w16cex="http://schemas.microsoft.com/office/word/2018/wordml/cex" xmlns:w16cid="http://schemas.microsoft.com/office/word/2016/wordml/cid" xmlns:w16="http://schemas.microsoft.com/office/word/2018/wordml" xmlns:w16se="http://schemas.microsoft.com/office/word/2015/wordml/symex" xmlns:wpg="http://schemas.microsoft.com/office/word/2010/wordprocessingGroup" xmlns:wpi="http://schemas.microsoft.com/office/word/2010/wordprocessingInk" xmlns:wne="http://schemas.microsoft.com/office/word/2006/wordml" xmlns:wps="http://schemas.microsoft.com/office/word/2010/wordprocessingShape" mc:Ignorable="w14 w15 w16se w16cid w16 w16cex wp14">
+<w15:people xmlns:wpc="http://schemas.microsoft.com/office/word/2010/wordprocessingCanvas" xmlns:cx="http://schemas.microsoft.com/office/drawing/2014/chartex" xmlns:cx1="http://schemas.microsoft.com/office/drawing/2015/9/8/chartex" xmlns:cx2="http://schemas.microsoft.com/office/drawing/2015/10/21/chartex" xmlns:cx3="http://schemas.microsoft.com/office/drawing/2016/5/9/chartex" xmlns:cx4="http://schemas.microsoft.com/office/drawing/2016/5/10/chartex" xmlns:cx5="http://schemas.microsoft.com/office/drawing/2016/5/11/chartex" xmlns:cx6="http://schemas.microsoft.com/office/drawing/2016/5/12/chartex" xmlns:cx7="http://schemas.microsoft.com/office/drawing/2016/5/13/chartex" xmlns:cx8="http://schemas.microsoft.com/office/drawing/2016/5/14/chartex" xmlns:mc="http://schemas.openxmlformats.org/markup-compatibility/2006" xmlns:aink="http://schemas.microsoft.com/office/drawing/2016/ink" xmlns:am3d="http://schemas.microsoft.com/office/drawing/2017/model3d" xmlns:o="urn:schemas-microsoft-com:office:office" xmlns:r="http://schemas.openxmlformats.org/officeDocument/2006/relationships" xmlns:m="http://schemas.openxmlformats.org/officeDocument/2006/math" xmlns:v="urn:schemas-microsoft-com:vml" xmlns:wp14="http://schemas.microsoft.com/office/word/2010/wordprocessingDrawing" xmlns:wp="http://schemas.openxmlformats.org/drawingml/2006/wordprocessingDrawing" xmlns:w10="urn:schemas-microsoft-com:office:word" xmlns:w="http://schemas.openxmlformats.org/wordprocessingml/2006/main" xmlns:w14="http://schemas.microsoft.com/office/word/2010/wordml" xmlns:w15="http://schemas.microsoft.com/office/word/2012/wordml" xmlns:w16cid="http://schemas.microsoft.com/office/word/2016/wordml/cid" xmlns:w16se="http://schemas.microsoft.com/office/word/2015/wordml/symex" xmlns:wpg="http://schemas.microsoft.com/office/word/2010/wordprocessingGroup" xmlns:wpi="http://schemas.microsoft.com/office/word/2010/wordprocessingInk" xmlns:wne="http://schemas.microsoft.com/office/word/2006/wordml" xmlns:wps="http://schemas.microsoft.com/office/word/2010/wordprocessingShape" mc:Ignorable="w14 w15 w16se w16cid wp14">
   <w15:person w15:author="yaeljm">
     <w15:presenceInfo w15:providerId="None" w15:userId="yaeljm"/>
   </w15:person>
@@ -11106,7 +12056,7 @@
 </file>
 
 <file path=word/styles.xml><?xml version="1.0" encoding="utf-8"?>
-<w:styles xmlns:mc="http://schemas.openxmlformats.org/markup-compatibility/2006" xmlns:r="http://schemas.openxmlformats.org/officeDocument/2006/relationships" xmlns:w="http://schemas.openxmlformats.org/wordprocessingml/2006/main" xmlns:w14="http://schemas.microsoft.com/office/word/2010/wordml" xmlns:w15="http://schemas.microsoft.com/office/word/2012/wordml" xmlns:w16cex="http://schemas.microsoft.com/office/word/2018/wordml/cex" xmlns:w16cid="http://schemas.microsoft.com/office/word/2016/wordml/cid" xmlns:w16="http://schemas.microsoft.com/office/word/2018/wordml" xmlns:w16se="http://schemas.microsoft.com/office/word/2015/wordml/symex" mc:Ignorable="w14 w15 w16se w16cid w16 w16cex">
+<w:styles xmlns:mc="http://schemas.openxmlformats.org/markup-compatibility/2006" xmlns:r="http://schemas.openxmlformats.org/officeDocument/2006/relationships" xmlns:w="http://schemas.openxmlformats.org/wordprocessingml/2006/main" xmlns:w14="http://schemas.microsoft.com/office/word/2010/wordml" xmlns:w15="http://schemas.microsoft.com/office/word/2012/wordml" xmlns:w16cid="http://schemas.microsoft.com/office/word/2016/wordml/cid" xmlns:w16se="http://schemas.microsoft.com/office/word/2015/wordml/symex" mc:Ignorable="w14 w15 w16se w16cid">
   <w:docDefaults>
     <w:rPrDefault>
       <w:rPr>
@@ -11124,7 +12074,7 @@
       </w:pPr>
     </w:pPrDefault>
   </w:docDefaults>
-  <w:latentStyles w:defLockedState="0" w:defUIPriority="99" w:defSemiHidden="0" w:defUnhideWhenUsed="0" w:defQFormat="0" w:count="376">
+  <w:latentStyles w:defLockedState="0" w:defUIPriority="99" w:defSemiHidden="0" w:defUnhideWhenUsed="0" w:defQFormat="0" w:count="375">
     <w:lsdException w:name="Normal" w:uiPriority="0" w:qFormat="1"/>
     <w:lsdException w:name="heading 1" w:uiPriority="9" w:qFormat="1"/>
     <w:lsdException w:name="heading 2" w:semiHidden="1" w:uiPriority="9" w:unhideWhenUsed="1" w:qFormat="1"/>
@@ -11500,9 +12450,8 @@
     <w:lsdException w:name="Smart Hyperlink" w:semiHidden="1" w:unhideWhenUsed="1"/>
     <w:lsdException w:name="Hashtag" w:semiHidden="1" w:unhideWhenUsed="1"/>
     <w:lsdException w:name="Unresolved Mention" w:semiHidden="1" w:unhideWhenUsed="1"/>
-    <w:lsdException w:name="Smart Link" w:semiHidden="1" w:unhideWhenUsed="1"/>
   </w:latentStyles>
-  <w:style w:type="paragraph" w:default="1" w:styleId="a">
+  <w:style w:type="paragraph" w:default="1" w:styleId="Normal">
     <w:name w:val="Normal"/>
     <w:qFormat/>
     <w:rsid w:val="00D749B4"/>
@@ -11515,11 +12464,11 @@
       <w:szCs w:val="24"/>
     </w:rPr>
   </w:style>
-  <w:style w:type="paragraph" w:styleId="1">
+  <w:style w:type="paragraph" w:styleId="Heading1">
     <w:name w:val="heading 1"/>
-    <w:basedOn w:val="a"/>
-    <w:next w:val="a"/>
-    <w:link w:val="10"/>
+    <w:basedOn w:val="Normal"/>
+    <w:next w:val="Normal"/>
+    <w:link w:val="Heading1Char"/>
     <w:uiPriority w:val="9"/>
     <w:qFormat/>
     <w:rsid w:val="003905CF"/>
@@ -11536,11 +12485,11 @@
       <w:szCs w:val="36"/>
     </w:rPr>
   </w:style>
-  <w:style w:type="paragraph" w:styleId="2">
+  <w:style w:type="paragraph" w:styleId="Heading2">
     <w:name w:val="heading 2"/>
-    <w:basedOn w:val="1"/>
-    <w:next w:val="a"/>
-    <w:link w:val="20"/>
+    <w:basedOn w:val="Heading1"/>
+    <w:next w:val="Normal"/>
+    <w:link w:val="Heading2Char"/>
     <w:uiPriority w:val="9"/>
     <w:unhideWhenUsed/>
     <w:qFormat/>
@@ -11553,11 +12502,11 @@
       <w:szCs w:val="32"/>
     </w:rPr>
   </w:style>
-  <w:style w:type="paragraph" w:styleId="3">
+  <w:style w:type="paragraph" w:styleId="Heading3">
     <w:name w:val="heading 3"/>
-    <w:basedOn w:val="2"/>
-    <w:next w:val="a"/>
-    <w:link w:val="30"/>
+    <w:basedOn w:val="Heading2"/>
+    <w:next w:val="Normal"/>
+    <w:link w:val="Heading3Char"/>
     <w:uiPriority w:val="9"/>
     <w:unhideWhenUsed/>
     <w:qFormat/>
@@ -11569,11 +12518,11 @@
       <w:szCs w:val="24"/>
     </w:rPr>
   </w:style>
-  <w:style w:type="paragraph" w:styleId="4">
+  <w:style w:type="paragraph" w:styleId="Heading4">
     <w:name w:val="heading 4"/>
-    <w:basedOn w:val="a"/>
-    <w:next w:val="a"/>
-    <w:link w:val="40"/>
+    <w:basedOn w:val="Normal"/>
+    <w:next w:val="Normal"/>
+    <w:link w:val="Heading4Char"/>
     <w:uiPriority w:val="9"/>
     <w:semiHidden/>
     <w:unhideWhenUsed/>
@@ -11590,13 +12539,13 @@
       <w:i/>
     </w:rPr>
   </w:style>
-  <w:style w:type="character" w:default="1" w:styleId="a0">
+  <w:style w:type="character" w:default="1" w:styleId="DefaultParagraphFont">
     <w:name w:val="Default Paragraph Font"/>
     <w:uiPriority w:val="1"/>
     <w:semiHidden/>
     <w:unhideWhenUsed/>
   </w:style>
-  <w:style w:type="table" w:default="1" w:styleId="a1">
+  <w:style w:type="table" w:default="1" w:styleId="TableNormal">
     <w:name w:val="Normal Table"/>
     <w:uiPriority w:val="99"/>
     <w:semiHidden/>
@@ -11611,15 +12560,15 @@
       </w:tblCellMar>
     </w:tblPr>
   </w:style>
-  <w:style w:type="numbering" w:default="1" w:styleId="a2">
+  <w:style w:type="numbering" w:default="1" w:styleId="NoList">
     <w:name w:val="No List"/>
     <w:uiPriority w:val="99"/>
     <w:semiHidden/>
     <w:unhideWhenUsed/>
   </w:style>
-  <w:style w:type="paragraph" w:styleId="a3">
+  <w:style w:type="paragraph" w:styleId="ListParagraph">
     <w:name w:val="List Paragraph"/>
-    <w:basedOn w:val="a"/>
+    <w:basedOn w:val="Normal"/>
     <w:uiPriority w:val="34"/>
     <w:qFormat/>
     <w:rsid w:val="0055238C"/>
@@ -11634,10 +12583,10 @@
       <w:szCs w:val="22"/>
     </w:rPr>
   </w:style>
-  <w:style w:type="character" w:customStyle="1" w:styleId="10">
-    <w:name w:val="כותרת 1 תו"/>
-    <w:basedOn w:val="a0"/>
-    <w:link w:val="1"/>
+  <w:style w:type="character" w:customStyle="1" w:styleId="Heading1Char">
+    <w:name w:val="Heading 1 Char"/>
+    <w:basedOn w:val="DefaultParagraphFont"/>
+    <w:link w:val="Heading1"/>
     <w:uiPriority w:val="9"/>
     <w:rsid w:val="003905CF"/>
     <w:rPr>
@@ -11648,10 +12597,10 @@
       <w:lang w:eastAsia="he-IL"/>
     </w:rPr>
   </w:style>
-  <w:style w:type="character" w:customStyle="1" w:styleId="20">
-    <w:name w:val="כותרת 2 תו"/>
-    <w:basedOn w:val="a0"/>
-    <w:link w:val="2"/>
+  <w:style w:type="character" w:customStyle="1" w:styleId="Heading2Char">
+    <w:name w:val="Heading 2 Char"/>
+    <w:basedOn w:val="DefaultParagraphFont"/>
+    <w:link w:val="Heading2"/>
     <w:uiPriority w:val="9"/>
     <w:rsid w:val="003905CF"/>
     <w:rPr>
@@ -11662,10 +12611,10 @@
       <w:lang w:eastAsia="he-IL"/>
     </w:rPr>
   </w:style>
-  <w:style w:type="character" w:customStyle="1" w:styleId="30">
-    <w:name w:val="כותרת 3 תו"/>
-    <w:basedOn w:val="a0"/>
-    <w:link w:val="3"/>
+  <w:style w:type="character" w:customStyle="1" w:styleId="Heading3Char">
+    <w:name w:val="Heading 3 Char"/>
+    <w:basedOn w:val="DefaultParagraphFont"/>
+    <w:link w:val="Heading3"/>
     <w:uiPriority w:val="9"/>
     <w:rsid w:val="003905CF"/>
     <w:rPr>
@@ -11676,11 +12625,11 @@
       <w:lang w:eastAsia="he-IL"/>
     </w:rPr>
   </w:style>
-  <w:style w:type="paragraph" w:styleId="a4">
+  <w:style w:type="paragraph" w:styleId="Title">
     <w:name w:val="Title"/>
-    <w:basedOn w:val="a"/>
-    <w:next w:val="a"/>
-    <w:link w:val="a5"/>
+    <w:basedOn w:val="Normal"/>
+    <w:next w:val="Normal"/>
+    <w:link w:val="TitleChar"/>
     <w:uiPriority w:val="10"/>
     <w:qFormat/>
     <w:rsid w:val="003905CF"/>
@@ -11695,10 +12644,10 @@
       <w:sz w:val="56"/>
     </w:rPr>
   </w:style>
-  <w:style w:type="character" w:customStyle="1" w:styleId="a5">
-    <w:name w:val="כותרת טקסט תו"/>
-    <w:basedOn w:val="a0"/>
-    <w:link w:val="a4"/>
+  <w:style w:type="character" w:customStyle="1" w:styleId="TitleChar">
+    <w:name w:val="Title Char"/>
+    <w:basedOn w:val="DefaultParagraphFont"/>
+    <w:link w:val="Title"/>
     <w:uiPriority w:val="10"/>
     <w:rsid w:val="003905CF"/>
     <w:rPr>
@@ -11711,10 +12660,10 @@
       <w:lang w:eastAsia="he-IL"/>
     </w:rPr>
   </w:style>
-  <w:style w:type="character" w:customStyle="1" w:styleId="40">
-    <w:name w:val="כותרת 4 תו"/>
-    <w:basedOn w:val="a0"/>
-    <w:link w:val="4"/>
+  <w:style w:type="character" w:customStyle="1" w:styleId="Heading4Char">
+    <w:name w:val="Heading 4 Char"/>
+    <w:basedOn w:val="DefaultParagraphFont"/>
+    <w:link w:val="Heading4"/>
     <w:uiPriority w:val="9"/>
     <w:semiHidden/>
     <w:rsid w:val="003905CF"/>
@@ -11726,9 +12675,9 @@
       <w:lang w:eastAsia="he-IL"/>
     </w:rPr>
   </w:style>
-  <w:style w:type="character" w:styleId="a6">
+  <w:style w:type="character" w:styleId="CommentReference">
     <w:name w:val="annotation reference"/>
-    <w:basedOn w:val="a0"/>
+    <w:basedOn w:val="DefaultParagraphFont"/>
     <w:uiPriority w:val="99"/>
     <w:semiHidden/>
     <w:unhideWhenUsed/>
@@ -11738,10 +12687,10 @@
       <w:szCs w:val="16"/>
     </w:rPr>
   </w:style>
-  <w:style w:type="paragraph" w:styleId="a7">
+  <w:style w:type="paragraph" w:styleId="CommentText">
     <w:name w:val="annotation text"/>
-    <w:basedOn w:val="a"/>
-    <w:link w:val="a8"/>
+    <w:basedOn w:val="Normal"/>
+    <w:link w:val="CommentTextChar"/>
     <w:uiPriority w:val="99"/>
     <w:semiHidden/>
     <w:unhideWhenUsed/>
@@ -11754,10 +12703,10 @@
       <w:szCs w:val="20"/>
     </w:rPr>
   </w:style>
-  <w:style w:type="character" w:customStyle="1" w:styleId="a8">
-    <w:name w:val="טקסט הערה תו"/>
-    <w:basedOn w:val="a0"/>
-    <w:link w:val="a7"/>
+  <w:style w:type="character" w:customStyle="1" w:styleId="CommentTextChar">
+    <w:name w:val="Comment Text Char"/>
+    <w:basedOn w:val="DefaultParagraphFont"/>
+    <w:link w:val="CommentText"/>
     <w:uiPriority w:val="99"/>
     <w:semiHidden/>
     <w:rsid w:val="001B18D7"/>
@@ -11767,11 +12716,11 @@
       <w:szCs w:val="20"/>
     </w:rPr>
   </w:style>
-  <w:style w:type="paragraph" w:styleId="a9">
+  <w:style w:type="paragraph" w:styleId="CommentSubject">
     <w:name w:val="annotation subject"/>
-    <w:basedOn w:val="a7"/>
-    <w:next w:val="a7"/>
-    <w:link w:val="aa"/>
+    <w:basedOn w:val="CommentText"/>
+    <w:next w:val="CommentText"/>
+    <w:link w:val="CommentSubjectChar"/>
     <w:uiPriority w:val="99"/>
     <w:semiHidden/>
     <w:unhideWhenUsed/>
@@ -11781,10 +12730,10 @@
       <w:bCs/>
     </w:rPr>
   </w:style>
-  <w:style w:type="character" w:customStyle="1" w:styleId="aa">
-    <w:name w:val="נושא הערה תו"/>
-    <w:basedOn w:val="a8"/>
-    <w:link w:val="a9"/>
+  <w:style w:type="character" w:customStyle="1" w:styleId="CommentSubjectChar">
+    <w:name w:val="Comment Subject Char"/>
+    <w:basedOn w:val="CommentTextChar"/>
+    <w:link w:val="CommentSubject"/>
     <w:uiPriority w:val="99"/>
     <w:semiHidden/>
     <w:rsid w:val="001B18D7"/>
@@ -11796,10 +12745,10 @@
       <w:szCs w:val="20"/>
     </w:rPr>
   </w:style>
-  <w:style w:type="paragraph" w:styleId="ab">
+  <w:style w:type="paragraph" w:styleId="BalloonText">
     <w:name w:val="Balloon Text"/>
-    <w:basedOn w:val="a"/>
-    <w:link w:val="ac"/>
+    <w:basedOn w:val="Normal"/>
+    <w:link w:val="BalloonTextChar"/>
     <w:uiPriority w:val="99"/>
     <w:semiHidden/>
     <w:unhideWhenUsed/>
@@ -11813,10 +12762,10 @@
       <w:szCs w:val="18"/>
     </w:rPr>
   </w:style>
-  <w:style w:type="character" w:customStyle="1" w:styleId="ac">
-    <w:name w:val="טקסט בלונים תו"/>
-    <w:basedOn w:val="a0"/>
-    <w:link w:val="ab"/>
+  <w:style w:type="character" w:customStyle="1" w:styleId="BalloonTextChar">
+    <w:name w:val="Balloon Text Char"/>
+    <w:basedOn w:val="DefaultParagraphFont"/>
+    <w:link w:val="BalloonText"/>
     <w:uiPriority w:val="99"/>
     <w:semiHidden/>
     <w:rsid w:val="001B18D7"/>
@@ -11826,9 +12775,9 @@
       <w:szCs w:val="18"/>
     </w:rPr>
   </w:style>
-  <w:style w:type="table" w:styleId="ad">
+  <w:style w:type="table" w:styleId="TableGrid">
     <w:name w:val="Table Grid"/>
-    <w:basedOn w:val="a1"/>
+    <w:basedOn w:val="TableNormal"/>
     <w:uiPriority w:val="39"/>
     <w:rsid w:val="002B3179"/>
     <w:pPr>

</xml_diff>